<commit_message>
lesson 304 - Tuesday
</commit_message>
<xml_diff>
--- a/english_via_skype/solutions/doc/lesson_303_Malmo_edit.docx
+++ b/english_via_skype/solutions/doc/lesson_303_Malmo_edit.docx
@@ -60,7 +60,27 @@
           <w:szCs w:val="26"/>
           <w:lang w:val="en-US" w:eastAsia="pl-PL"/>
         </w:rPr>
-        <w:t>Malmö, Sweden's third largest city, is a …………………………portal to </w:t>
+        <w:t>Malmö, Sweden's third largest city, is a …</w:t>
+      </w:r>
+      <w:r>
+        <w:rPr>
+          <w:rFonts w:ascii="Arial" w:eastAsia="Times New Roman" w:hAnsi="Arial" w:cs="Arial"/>
+          <w:color w:val="2A2A2A"/>
+          <w:sz w:val="26"/>
+          <w:szCs w:val="26"/>
+          <w:lang w:val="en-US" w:eastAsia="pl-PL"/>
+        </w:rPr>
+        <w:t>multicultural</w:t>
+      </w:r>
+      <w:r>
+        <w:rPr>
+          <w:rFonts w:ascii="Arial" w:eastAsia="Times New Roman" w:hAnsi="Arial" w:cs="Arial"/>
+          <w:color w:val="2A2A2A"/>
+          <w:sz w:val="26"/>
+          <w:szCs w:val="26"/>
+          <w:lang w:val="en-US" w:eastAsia="pl-PL"/>
+        </w:rPr>
+        <w:t>………………………portal to </w:t>
       </w:r>
       <w:hyperlink r:id="rId5" w:history="1">
         <w:r>
@@ -130,19 +150,41 @@
         </w:rPr>
         <w:t> to </w:t>
       </w:r>
-      <w:hyperlink r:id="rId7" w:history="1">
-        <w:r>
-          <w:rPr>
-            <w:rFonts w:ascii="Arial" w:eastAsia="Times New Roman" w:hAnsi="Arial" w:cs="Arial"/>
-            <w:color w:val="1080EE"/>
-            <w:sz w:val="26"/>
-            <w:szCs w:val="26"/>
-            <w:u w:val="single"/>
-            <w:lang w:val="en-US" w:eastAsia="pl-PL"/>
-          </w:rPr>
-          <w:t>Denmark</w:t>
-        </w:r>
-      </w:hyperlink>
+      <w:proofErr w:type="spellStart"/>
+      <w:r>
+        <w:fldChar w:fldCharType="begin"/>
+      </w:r>
+      <w:r>
+        <w:rPr>
+          <w:lang w:val="en-US"/>
+        </w:rPr>
+        <w:instrText xml:space="preserve"> HYPERLINK "https://www.planetware.com/denmark-tourism-vacations-dk.htm" </w:instrText>
+      </w:r>
+      <w:r>
+        <w:fldChar w:fldCharType="separate"/>
+      </w:r>
+      <w:r>
+        <w:rPr>
+          <w:rFonts w:ascii="Arial" w:eastAsia="Times New Roman" w:hAnsi="Arial" w:cs="Arial"/>
+          <w:color w:val="1080EE"/>
+          <w:sz w:val="26"/>
+          <w:szCs w:val="26"/>
+          <w:u w:val="single"/>
+          <w:lang w:val="en-US" w:eastAsia="pl-PL"/>
+        </w:rPr>
+        <w:t>Denmark</w:t>
+      </w:r>
+      <w:r>
+        <w:rPr>
+          <w:rFonts w:ascii="Arial" w:eastAsia="Times New Roman" w:hAnsi="Arial" w:cs="Arial"/>
+          <w:color w:val="1080EE"/>
+          <w:sz w:val="26"/>
+          <w:szCs w:val="26"/>
+          <w:u w:val="single"/>
+          <w:lang w:val="en-US" w:eastAsia="pl-PL"/>
+        </w:rPr>
+        <w:fldChar w:fldCharType="end"/>
+      </w:r>
       <w:r>
         <w:rPr>
           <w:rFonts w:ascii="Arial" w:eastAsia="Times New Roman" w:hAnsi="Arial" w:cs="Arial"/>
@@ -151,8 +193,9 @@
           <w:szCs w:val="26"/>
           <w:lang w:val="en-US" w:eastAsia="pl-PL"/>
         </w:rPr>
-        <w:t>.The city's …</w:t>
-      </w:r>
+        <w:t>.The</w:t>
+      </w:r>
+      <w:proofErr w:type="spellEnd"/>
       <w:r>
         <w:rPr>
           <w:rFonts w:ascii="Arial" w:eastAsia="Times New Roman" w:hAnsi="Arial" w:cs="Arial"/>
@@ -161,6 +204,16 @@
           <w:szCs w:val="26"/>
           <w:lang w:val="en-US" w:eastAsia="pl-PL"/>
         </w:rPr>
+        <w:t xml:space="preserve"> city's …</w:t>
+      </w:r>
+      <w:r>
+        <w:rPr>
+          <w:rFonts w:ascii="Arial" w:eastAsia="Times New Roman" w:hAnsi="Arial" w:cs="Arial"/>
+          <w:color w:val="2A2A2A"/>
+          <w:sz w:val="26"/>
+          <w:szCs w:val="26"/>
+          <w:lang w:val="en-US" w:eastAsia="pl-PL"/>
+        </w:rPr>
         <w:t>pr</w:t>
       </w:r>
       <w:r>
@@ -181,8 +234,29 @@
           <w:szCs w:val="26"/>
           <w:lang w:val="en-US" w:eastAsia="pl-PL"/>
         </w:rPr>
-        <w:t>…………………….to the continent is reflected in its highly ……………………..testament to this fact - especially around </w:t>
-      </w:r>
+        <w:t>…………………….to the continent is reflected in its highly …</w:t>
+      </w:r>
+      <w:r>
+        <w:rPr>
+          <w:rFonts w:ascii="Arial" w:eastAsia="Times New Roman" w:hAnsi="Arial" w:cs="Arial"/>
+          <w:color w:val="2A2A2A"/>
+          <w:sz w:val="26"/>
+          <w:szCs w:val="26"/>
+          <w:lang w:val="en-US" w:eastAsia="pl-PL"/>
+        </w:rPr>
+        <w:t>diverse</w:t>
+      </w:r>
+      <w:r>
+        <w:rPr>
+          <w:rFonts w:ascii="Arial" w:eastAsia="Times New Roman" w:hAnsi="Arial" w:cs="Arial"/>
+          <w:color w:val="2A2A2A"/>
+          <w:sz w:val="26"/>
+          <w:szCs w:val="26"/>
+          <w:lang w:val="en-US" w:eastAsia="pl-PL"/>
+        </w:rPr>
+        <w:t>…………………..testament to this fact - especially around </w:t>
+      </w:r>
+      <w:proofErr w:type="spellStart"/>
       <w:r>
         <w:rPr>
           <w:rFonts w:ascii="Arial" w:eastAsia="Times New Roman" w:hAnsi="Arial" w:cs="Arial"/>
@@ -195,6 +269,7 @@
         </w:rPr>
         <w:t>Möllevångstorget</w:t>
       </w:r>
+      <w:proofErr w:type="spellEnd"/>
       <w:r>
         <w:rPr>
           <w:rFonts w:ascii="Arial" w:eastAsia="Times New Roman" w:hAnsi="Arial" w:cs="Arial"/>
@@ -203,7 +278,99 @@
           <w:szCs w:val="26"/>
           <w:lang w:val="en-US" w:eastAsia="pl-PL"/>
         </w:rPr>
-        <w:t>, a public square in the melting pot neighborhood of Möllevången south of the city. A settlement has existed where Malmö lies since the 13th century, and despite offering a modern exterior to the world, it is a city filled with history. Popular things to do include admiring Malmo's mix of architectural styles, wandering through ……………………….city parks, dining at diverse restaurants and cafes, and exploring …………………………art and other fascinating exhibits at the city's ……………………..museums.</w:t>
+        <w:t xml:space="preserve">, a public square in the melting pot neighborhood of </w:t>
+      </w:r>
+      <w:proofErr w:type="spellStart"/>
+      <w:r>
+        <w:rPr>
+          <w:rFonts w:ascii="Arial" w:eastAsia="Times New Roman" w:hAnsi="Arial" w:cs="Arial"/>
+          <w:color w:val="2A2A2A"/>
+          <w:sz w:val="26"/>
+          <w:szCs w:val="26"/>
+          <w:lang w:val="en-US" w:eastAsia="pl-PL"/>
+        </w:rPr>
+        <w:t>Möllevången</w:t>
+      </w:r>
+      <w:proofErr w:type="spellEnd"/>
+      <w:r>
+        <w:rPr>
+          <w:rFonts w:ascii="Arial" w:eastAsia="Times New Roman" w:hAnsi="Arial" w:cs="Arial"/>
+          <w:color w:val="2A2A2A"/>
+          <w:sz w:val="26"/>
+          <w:szCs w:val="26"/>
+          <w:lang w:val="en-US" w:eastAsia="pl-PL"/>
+        </w:rPr>
+        <w:t xml:space="preserve"> south of the city. A settlement has existed where Malmö lies since the 13th century, and despite offering a modern exterior to the world, it is a city filled with history. Popular things to do include admiring Malmo's mix of architectural styles, wandering through …</w:t>
+      </w:r>
+      <w:r>
+        <w:rPr>
+          <w:rFonts w:ascii="Arial" w:eastAsia="Times New Roman" w:hAnsi="Arial" w:cs="Arial"/>
+          <w:color w:val="2A2A2A"/>
+          <w:sz w:val="26"/>
+          <w:szCs w:val="26"/>
+          <w:lang w:val="en-US" w:eastAsia="pl-PL"/>
+        </w:rPr>
+        <w:t>picturesque</w:t>
+      </w:r>
+      <w:r>
+        <w:rPr>
+          <w:rFonts w:ascii="Arial" w:eastAsia="Times New Roman" w:hAnsi="Arial" w:cs="Arial"/>
+          <w:color w:val="2A2A2A"/>
+          <w:sz w:val="26"/>
+          <w:szCs w:val="26"/>
+          <w:lang w:val="en-US" w:eastAsia="pl-PL"/>
+        </w:rPr>
+        <w:t>…………………….city parks, dining at diverse restaurants and cafes, and exploring …</w:t>
+      </w:r>
+      <w:r>
+        <w:rPr>
+          <w:rFonts w:ascii="Arial" w:eastAsia="Times New Roman" w:hAnsi="Arial" w:cs="Arial"/>
+          <w:color w:val="2A2A2A"/>
+          <w:sz w:val="26"/>
+          <w:szCs w:val="26"/>
+          <w:lang w:val="en-US" w:eastAsia="pl-PL"/>
+        </w:rPr>
+        <w:t>thought-</w:t>
+      </w:r>
+      <w:r>
+        <w:rPr>
+          <w:rFonts w:ascii="Arial" w:eastAsia="Times New Roman" w:hAnsi="Arial" w:cs="Arial"/>
+          <w:color w:val="2A2A2A"/>
+          <w:sz w:val="26"/>
+          <w:szCs w:val="26"/>
+          <w:lang w:val="en-US" w:eastAsia="pl-PL"/>
+        </w:rPr>
+        <w:t>provoking</w:t>
+      </w:r>
+      <w:r>
+        <w:rPr>
+          <w:rFonts w:ascii="Arial" w:eastAsia="Times New Roman" w:hAnsi="Arial" w:cs="Arial"/>
+          <w:color w:val="2A2A2A"/>
+          <w:sz w:val="26"/>
+          <w:szCs w:val="26"/>
+          <w:lang w:val="en-US" w:eastAsia="pl-PL"/>
+        </w:rPr>
+        <w:t>………………………art and other fascinating exhibits at the city's …</w:t>
+      </w:r>
+      <w:r>
+        <w:rPr>
+          <w:rFonts w:ascii="Arial" w:eastAsia="Times New Roman" w:hAnsi="Arial" w:cs="Arial"/>
+          <w:color w:val="2A2A2A"/>
+          <w:sz w:val="26"/>
+          <w:szCs w:val="26"/>
+          <w:lang w:val="en-US" w:eastAsia="pl-PL"/>
+        </w:rPr>
+        <w:t>cutting-edge</w:t>
+      </w:r>
+      <w:r>
+        <w:rPr>
+          <w:rFonts w:ascii="Arial" w:eastAsia="Times New Roman" w:hAnsi="Arial" w:cs="Arial"/>
+          <w:color w:val="2A2A2A"/>
+          <w:sz w:val="26"/>
+          <w:szCs w:val="26"/>
+          <w:lang w:val="en-US" w:eastAsia="pl-PL"/>
+        </w:rPr>
+        <w:t>…………………..museums.</w:t>
       </w:r>
     </w:p>
     <w:p>
@@ -239,6 +406,7 @@
           <w:lang w:eastAsia="pl-PL"/>
         </w:rPr>
       </w:pPr>
+      <w:proofErr w:type="spellStart"/>
       <w:r>
         <w:rPr>
           <w:rFonts w:ascii="Arial" w:eastAsia="Times New Roman" w:hAnsi="Arial" w:cs="Arial"/>
@@ -249,7 +417,20 @@
           <w:szCs w:val="34"/>
           <w:lang w:eastAsia="pl-PL"/>
         </w:rPr>
-        <w:t>Oresund Bridge</w:t>
+        <w:t>Oresund</w:t>
+      </w:r>
+      <w:proofErr w:type="spellEnd"/>
+      <w:r>
+        <w:rPr>
+          <w:rFonts w:ascii="Arial" w:eastAsia="Times New Roman" w:hAnsi="Arial" w:cs="Arial"/>
+          <w:b/>
+          <w:bCs/>
+          <w:color w:val="2A2A2A"/>
+          <w:sz w:val="34"/>
+          <w:szCs w:val="34"/>
+          <w:lang w:eastAsia="pl-PL"/>
+        </w:rPr>
+        <w:t xml:space="preserve"> Bridge</w:t>
       </w:r>
     </w:p>
     <w:p>
@@ -289,7 +470,7 @@
                     </pic:cNvPicPr>
                   </pic:nvPicPr>
                   <pic:blipFill>
-                    <a:blip r:embed="rId8">
+                    <a:blip r:embed="rId7">
                       <a:extLst>
                         <a:ext uri="{28A0092B-C50C-407E-A947-70E740481C1C}">
                           <a14:useLocalDpi xmlns:a14="http://schemas.microsoft.com/office/drawing/2010/main" val="0"/>
@@ -496,6 +677,7 @@
         </w:rPr>
         <w:t>….- a road, a railway, and a tunnel. The initial stretch is some eight kilometers in length to the man-made island of </w:t>
       </w:r>
+      <w:proofErr w:type="spellStart"/>
       <w:r>
         <w:rPr>
           <w:rFonts w:ascii="Arial" w:hAnsi="Arial" w:cs="Arial"/>
@@ -509,6 +691,7 @@
         </w:rPr>
         <w:t>Peberholm</w:t>
       </w:r>
+      <w:proofErr w:type="spellEnd"/>
       <w:r>
         <w:rPr>
           <w:rFonts w:ascii="Arial" w:hAnsi="Arial" w:cs="Arial"/>
@@ -520,7 +703,7 @@
         </w:rPr>
         <w:t>. From there, it connects to a tunnel of four kilometers, constructed so as not to impact the incoming aircraft to nearby Copenhagen airport. If you get the chance, take a trip across the bridge and through the tunnel to Sweden's neighbour, Denmark. After all, a day or even an hour in </w:t>
       </w:r>
-      <w:hyperlink r:id="rId9" w:history="1">
+      <w:hyperlink r:id="rId8" w:history="1">
         <w:r>
           <w:rPr>
             <w:rStyle w:val="Hipercze"/>
@@ -583,7 +766,7 @@
                     </pic:cNvPicPr>
                   </pic:nvPicPr>
                   <pic:blipFill>
-                    <a:blip r:embed="rId10">
+                    <a:blip r:embed="rId9">
                       <a:extLst>
                         <a:ext uri="{28A0092B-C50C-407E-A947-70E740481C1C}">
                           <a14:useLocalDpi xmlns:a14="http://schemas.microsoft.com/office/drawing/2010/main" val="0"/>
@@ -665,6 +848,8 @@
           <w:lang w:val="en-US"/>
         </w:rPr>
       </w:pPr>
+      <w:bookmarkStart w:id="0" w:name="_GoBack"/>
+      <w:bookmarkEnd w:id="0"/>
     </w:p>
     <w:p>
       <w:pPr>
@@ -728,7 +913,29 @@
           <w:szCs w:val="26"/>
           <w:lang w:val="en-US"/>
         </w:rPr>
-        <w:t>……………………, office, and conference space. The skyscraper is based on a sculpture by designer, artist, and architect Santiago Calatrava, the Twisting Torso, which featured in the competition brochure for the design and construction of </w:t>
+        <w:t xml:space="preserve">……………………, office, and conference space. The skyscraper is based on a sculpture by designer, artist, and architect Santiago </w:t>
+      </w:r>
+      <w:proofErr w:type="spellStart"/>
+      <w:r>
+        <w:rPr>
+          <w:rFonts w:ascii="Arial" w:hAnsi="Arial" w:cs="Arial"/>
+          <w:color w:val="333333"/>
+          <w:sz w:val="26"/>
+          <w:szCs w:val="26"/>
+          <w:lang w:val="en-US"/>
+        </w:rPr>
+        <w:t>Calatrava</w:t>
+      </w:r>
+      <w:proofErr w:type="spellEnd"/>
+      <w:r>
+        <w:rPr>
+          <w:rFonts w:ascii="Arial" w:hAnsi="Arial" w:cs="Arial"/>
+          <w:color w:val="333333"/>
+          <w:sz w:val="26"/>
+          <w:szCs w:val="26"/>
+          <w:lang w:val="en-US"/>
+        </w:rPr>
+        <w:t>, the Twisting Torso, which featured in the competition brochure for the design and construction of </w:t>
       </w:r>
       <w:r>
         <w:rPr>
@@ -805,14 +1012,45 @@
           <w:szCs w:val="26"/>
         </w:rPr>
       </w:pPr>
-      <w:r>
-        <w:rPr>
-          <w:rFonts w:ascii="Arial" w:hAnsi="Arial" w:cs="Arial"/>
-          <w:color w:val="333333"/>
-          <w:sz w:val="26"/>
-          <w:szCs w:val="26"/>
-        </w:rPr>
-        <w:t>Address: Lilla Varvsgatan 14, 211 15 Malmo</w:t>
+      <w:proofErr w:type="spellStart"/>
+      <w:r>
+        <w:rPr>
+          <w:rFonts w:ascii="Arial" w:hAnsi="Arial" w:cs="Arial"/>
+          <w:color w:val="333333"/>
+          <w:sz w:val="26"/>
+          <w:szCs w:val="26"/>
+        </w:rPr>
+        <w:t>Address</w:t>
+      </w:r>
+      <w:proofErr w:type="spellEnd"/>
+      <w:r>
+        <w:rPr>
+          <w:rFonts w:ascii="Arial" w:hAnsi="Arial" w:cs="Arial"/>
+          <w:color w:val="333333"/>
+          <w:sz w:val="26"/>
+          <w:szCs w:val="26"/>
+        </w:rPr>
+        <w:t xml:space="preserve">: Lilla </w:t>
+      </w:r>
+      <w:proofErr w:type="spellStart"/>
+      <w:r>
+        <w:rPr>
+          <w:rFonts w:ascii="Arial" w:hAnsi="Arial" w:cs="Arial"/>
+          <w:color w:val="333333"/>
+          <w:sz w:val="26"/>
+          <w:szCs w:val="26"/>
+        </w:rPr>
+        <w:t>Varvsgatan</w:t>
+      </w:r>
+      <w:proofErr w:type="spellEnd"/>
+      <w:r>
+        <w:rPr>
+          <w:rFonts w:ascii="Arial" w:hAnsi="Arial" w:cs="Arial"/>
+          <w:color w:val="333333"/>
+          <w:sz w:val="26"/>
+          <w:szCs w:val="26"/>
+        </w:rPr>
+        <w:t xml:space="preserve"> 14, 211 15 Malmo</w:t>
       </w:r>
     </w:p>
     <w:p>
@@ -839,7 +1077,7 @@
                     </pic:cNvPicPr>
                   </pic:nvPicPr>
                   <pic:blipFill>
-                    <a:blip r:embed="rId11">
+                    <a:blip r:embed="rId10">
                       <a:extLst>
                         <a:ext uri="{28A0092B-C50C-407E-A947-70E740481C1C}">
                           <a14:useLocalDpi xmlns:a14="http://schemas.microsoft.com/office/drawing/2010/main" val="0"/>
@@ -929,7 +1167,31 @@
           <w:shd w:val="clear" w:color="auto" w:fill="FFFFFF"/>
           <w:lang w:val="en-US"/>
         </w:rPr>
-        <w:t>Lilla Torg (Little Square) is one of Malmö's busiest spots, no matter the season. Enjoy a coffee, relax, and people watch. Numerous …</w:t>
+        <w:t xml:space="preserve">Lilla </w:t>
+      </w:r>
+      <w:proofErr w:type="spellStart"/>
+      <w:r>
+        <w:rPr>
+          <w:rFonts w:ascii="Arial" w:hAnsi="Arial" w:cs="Arial"/>
+          <w:color w:val="333333"/>
+          <w:sz w:val="26"/>
+          <w:szCs w:val="26"/>
+          <w:shd w:val="clear" w:color="auto" w:fill="FFFFFF"/>
+          <w:lang w:val="en-US"/>
+        </w:rPr>
+        <w:t>Torg</w:t>
+      </w:r>
+      <w:proofErr w:type="spellEnd"/>
+      <w:r>
+        <w:rPr>
+          <w:rFonts w:ascii="Arial" w:hAnsi="Arial" w:cs="Arial"/>
+          <w:color w:val="333333"/>
+          <w:sz w:val="26"/>
+          <w:szCs w:val="26"/>
+          <w:shd w:val="clear" w:color="auto" w:fill="FFFFFF"/>
+          <w:lang w:val="en-US"/>
+        </w:rPr>
+        <w:t xml:space="preserve"> (Little Square) is one of Malmö's busiest spots, no matter the season. Enjoy a coffee, relax, and people watch. Numerous …</w:t>
       </w:r>
       <w:r>
         <w:rPr>
@@ -1011,7 +1273,7 @@
         </w:rPr>
         <w:t> restaurant at the </w:t>
       </w:r>
-      <w:hyperlink r:id="rId12" w:tgtFrame="_blank" w:history="1">
+      <w:hyperlink r:id="rId11" w:tgtFrame="_blank" w:history="1">
         <w:r>
           <w:rPr>
             <w:rStyle w:val="Hipercze"/>
@@ -1035,7 +1297,31 @@
           <w:shd w:val="clear" w:color="auto" w:fill="FFFFFF"/>
           <w:lang w:val="en-US"/>
         </w:rPr>
-        <w:t> offers sedate fine dining. Lilla Torg is also famous, for its picturesque merchant's or </w:t>
+        <w:t xml:space="preserve"> offers sedate fine dining. Lilla </w:t>
+      </w:r>
+      <w:proofErr w:type="spellStart"/>
+      <w:r>
+        <w:rPr>
+          <w:rFonts w:ascii="Arial" w:hAnsi="Arial" w:cs="Arial"/>
+          <w:color w:val="333333"/>
+          <w:sz w:val="26"/>
+          <w:szCs w:val="26"/>
+          <w:shd w:val="clear" w:color="auto" w:fill="FFFFFF"/>
+          <w:lang w:val="en-US"/>
+        </w:rPr>
+        <w:t>Torg</w:t>
+      </w:r>
+      <w:proofErr w:type="spellEnd"/>
+      <w:r>
+        <w:rPr>
+          <w:rFonts w:ascii="Arial" w:hAnsi="Arial" w:cs="Arial"/>
+          <w:color w:val="333333"/>
+          <w:sz w:val="26"/>
+          <w:szCs w:val="26"/>
+          <w:shd w:val="clear" w:color="auto" w:fill="FFFFFF"/>
+          <w:lang w:val="en-US"/>
+        </w:rPr>
+        <w:t xml:space="preserve"> is also famous, for its picturesque merchant's or </w:t>
       </w:r>
       <w:r>
         <w:rPr>
@@ -1098,7 +1384,7 @@
                     </pic:cNvPicPr>
                   </pic:nvPicPr>
                   <pic:blipFill>
-                    <a:blip r:embed="rId13">
+                    <a:blip r:embed="rId12">
                       <a:extLst>
                         <a:ext uri="{28A0092B-C50C-407E-A947-70E740481C1C}">
                           <a14:useLocalDpi xmlns:a14="http://schemas.microsoft.com/office/drawing/2010/main" val="0"/>
@@ -1221,7 +1507,31 @@
           <w:shd w:val="clear" w:color="auto" w:fill="FFFFFF"/>
           <w:lang w:val="en-US"/>
         </w:rPr>
-        <w:t>A must-see for any visitor, Malmöhus Castle houses several of Malmö's major museums within its historic walls, including </w:t>
+        <w:t xml:space="preserve">A must-see for any visitor, </w:t>
+      </w:r>
+      <w:proofErr w:type="spellStart"/>
+      <w:r>
+        <w:rPr>
+          <w:rFonts w:ascii="Arial" w:hAnsi="Arial" w:cs="Arial"/>
+          <w:color w:val="333333"/>
+          <w:sz w:val="26"/>
+          <w:szCs w:val="26"/>
+          <w:shd w:val="clear" w:color="auto" w:fill="FFFFFF"/>
+          <w:lang w:val="en-US"/>
+        </w:rPr>
+        <w:t>Malmöhus</w:t>
+      </w:r>
+      <w:proofErr w:type="spellEnd"/>
+      <w:r>
+        <w:rPr>
+          <w:rFonts w:ascii="Arial" w:hAnsi="Arial" w:cs="Arial"/>
+          <w:color w:val="333333"/>
+          <w:sz w:val="26"/>
+          <w:szCs w:val="26"/>
+          <w:shd w:val="clear" w:color="auto" w:fill="FFFFFF"/>
+          <w:lang w:val="en-US"/>
+        </w:rPr>
+        <w:t xml:space="preserve"> Castle houses several of Malmö's major museums within its historic walls, including </w:t>
       </w:r>
       <w:r>
         <w:rPr>
@@ -1464,16 +1774,29 @@
         </w:rPr>
         <w:t>…………………</w:t>
       </w:r>
-      <w:r>
-        <w:rPr>
-          <w:rFonts w:ascii="Arial" w:hAnsi="Arial" w:cs="Arial"/>
-          <w:color w:val="333333"/>
-          <w:sz w:val="26"/>
-          <w:szCs w:val="26"/>
-          <w:shd w:val="clear" w:color="auto" w:fill="FFFFFF"/>
-          <w:lang w:val="en-US"/>
-        </w:rPr>
-        <w:t>Malmöhus Castle transports visitors back to the 16th century.</w:t>
+      <w:proofErr w:type="spellStart"/>
+      <w:r>
+        <w:rPr>
+          <w:rFonts w:ascii="Arial" w:hAnsi="Arial" w:cs="Arial"/>
+          <w:color w:val="333333"/>
+          <w:sz w:val="26"/>
+          <w:szCs w:val="26"/>
+          <w:shd w:val="clear" w:color="auto" w:fill="FFFFFF"/>
+          <w:lang w:val="en-US"/>
+        </w:rPr>
+        <w:t>Malmöhus</w:t>
+      </w:r>
+      <w:proofErr w:type="spellEnd"/>
+      <w:r>
+        <w:rPr>
+          <w:rFonts w:ascii="Arial" w:hAnsi="Arial" w:cs="Arial"/>
+          <w:color w:val="333333"/>
+          <w:sz w:val="26"/>
+          <w:szCs w:val="26"/>
+          <w:shd w:val="clear" w:color="auto" w:fill="FFFFFF"/>
+          <w:lang w:val="en-US"/>
+        </w:rPr>
+        <w:t xml:space="preserve"> Castle transports visitors back to the 16th century.</w:t>
       </w:r>
     </w:p>
     <w:p>
@@ -1513,7 +1836,7 @@
                     </pic:cNvPicPr>
                   </pic:nvPicPr>
                   <pic:blipFill>
-                    <a:blip r:embed="rId14">
+                    <a:blip r:embed="rId13">
                       <a:extLst>
                         <a:ext uri="{28A0092B-C50C-407E-A947-70E740481C1C}">
                           <a14:useLocalDpi xmlns:a14="http://schemas.microsoft.com/office/drawing/2010/main" val="0"/>
@@ -1642,7 +1965,51 @@
           <w:szCs w:val="26"/>
           <w:lang w:val="en-US"/>
         </w:rPr>
-        <w:t xml:space="preserve"> of the city, right by Malmöhus Castle, the 8.4-acre Kungsparken (The King's Park) is Malmö's oldest park. It was originally called King Oscar's Park after it was opened in 1872 by the Swedish monarch and is inspired by English gardens. Ponds and exotic, old trees</w:t>
+        <w:t xml:space="preserve"> of the city, right by </w:t>
+      </w:r>
+      <w:proofErr w:type="spellStart"/>
+      <w:r>
+        <w:rPr>
+          <w:rFonts w:ascii="Arial" w:hAnsi="Arial" w:cs="Arial"/>
+          <w:color w:val="333333"/>
+          <w:sz w:val="26"/>
+          <w:szCs w:val="26"/>
+          <w:lang w:val="en-US"/>
+        </w:rPr>
+        <w:t>Malmöhus</w:t>
+      </w:r>
+      <w:proofErr w:type="spellEnd"/>
+      <w:r>
+        <w:rPr>
+          <w:rFonts w:ascii="Arial" w:hAnsi="Arial" w:cs="Arial"/>
+          <w:color w:val="333333"/>
+          <w:sz w:val="26"/>
+          <w:szCs w:val="26"/>
+          <w:lang w:val="en-US"/>
+        </w:rPr>
+        <w:t xml:space="preserve"> Castle, the 8.4-acre </w:t>
+      </w:r>
+      <w:proofErr w:type="spellStart"/>
+      <w:r>
+        <w:rPr>
+          <w:rFonts w:ascii="Arial" w:hAnsi="Arial" w:cs="Arial"/>
+          <w:color w:val="333333"/>
+          <w:sz w:val="26"/>
+          <w:szCs w:val="26"/>
+          <w:lang w:val="en-US"/>
+        </w:rPr>
+        <w:t>Kungsparken</w:t>
+      </w:r>
+      <w:proofErr w:type="spellEnd"/>
+      <w:r>
+        <w:rPr>
+          <w:rFonts w:ascii="Arial" w:hAnsi="Arial" w:cs="Arial"/>
+          <w:color w:val="333333"/>
+          <w:sz w:val="26"/>
+          <w:szCs w:val="26"/>
+          <w:lang w:val="en-US"/>
+        </w:rPr>
+        <w:t xml:space="preserve"> (The King's Park) is Malmö's oldest park. It was originally called King Oscar's Park after it was opened in 1872 by the Swedish monarch and is inspired by English gardens. Ponds and exotic, old trees</w:t>
       </w:r>
       <w:r>
         <w:rPr>
@@ -1765,7 +2132,51 @@
           <w:szCs w:val="26"/>
           <w:lang w:val="en-US"/>
         </w:rPr>
-        <w:t xml:space="preserve">Across a little bridge from Kungsparken is another beautiful park, Slottsträdgården. Highlights are the castle </w:t>
+        <w:t xml:space="preserve">Across a little bridge from </w:t>
+      </w:r>
+      <w:proofErr w:type="spellStart"/>
+      <w:r>
+        <w:rPr>
+          <w:rFonts w:ascii="Arial" w:hAnsi="Arial" w:cs="Arial"/>
+          <w:color w:val="333333"/>
+          <w:sz w:val="26"/>
+          <w:szCs w:val="26"/>
+          <w:lang w:val="en-US"/>
+        </w:rPr>
+        <w:t>Kungsparken</w:t>
+      </w:r>
+      <w:proofErr w:type="spellEnd"/>
+      <w:r>
+        <w:rPr>
+          <w:rFonts w:ascii="Arial" w:hAnsi="Arial" w:cs="Arial"/>
+          <w:color w:val="333333"/>
+          <w:sz w:val="26"/>
+          <w:szCs w:val="26"/>
+          <w:lang w:val="en-US"/>
+        </w:rPr>
+        <w:t xml:space="preserve"> is another beautiful park, </w:t>
+      </w:r>
+      <w:proofErr w:type="spellStart"/>
+      <w:r>
+        <w:rPr>
+          <w:rFonts w:ascii="Arial" w:hAnsi="Arial" w:cs="Arial"/>
+          <w:color w:val="333333"/>
+          <w:sz w:val="26"/>
+          <w:szCs w:val="26"/>
+          <w:lang w:val="en-US"/>
+        </w:rPr>
+        <w:t>Slottsträdgården</w:t>
+      </w:r>
+      <w:proofErr w:type="spellEnd"/>
+      <w:r>
+        <w:rPr>
+          <w:rFonts w:ascii="Arial" w:hAnsi="Arial" w:cs="Arial"/>
+          <w:color w:val="333333"/>
+          <w:sz w:val="26"/>
+          <w:szCs w:val="26"/>
+          <w:lang w:val="en-US"/>
+        </w:rPr>
+        <w:t xml:space="preserve">. Highlights are the castle </w:t>
       </w:r>
       <w:r>
         <w:rPr>
@@ -1908,6 +2319,7 @@
         </w:rPr>
         <w:t> takes you past these picturesque green spaces as well as </w:t>
       </w:r>
+      <w:proofErr w:type="spellStart"/>
       <w:r>
         <w:rPr>
           <w:rFonts w:ascii="Arial" w:hAnsi="Arial" w:cs="Arial"/>
@@ -1918,7 +2330,20 @@
           <w:szCs w:val="26"/>
           <w:lang w:val="en-US"/>
         </w:rPr>
-        <w:t>Malmöhus Castle</w:t>
+        <w:t>Malmöhus</w:t>
+      </w:r>
+      <w:proofErr w:type="spellEnd"/>
+      <w:r>
+        <w:rPr>
+          <w:rFonts w:ascii="Arial" w:hAnsi="Arial" w:cs="Arial"/>
+          <w:b/>
+          <w:bCs/>
+          <w:color w:val="333333"/>
+          <w:sz w:val="26"/>
+          <w:szCs w:val="26"/>
+          <w:lang w:val="en-US"/>
+        </w:rPr>
+        <w:t xml:space="preserve"> Castle</w:t>
       </w:r>
       <w:r>
         <w:rPr>
@@ -1951,8 +2376,31 @@
           <w:szCs w:val="26"/>
           <w:lang w:val="en-US"/>
         </w:rPr>
-        <w:t>About a 20-minute walk away from Kungsparken, </w:t>
-      </w:r>
+        <w:t xml:space="preserve">About a 20-minute walk away from </w:t>
+      </w:r>
+      <w:proofErr w:type="spellStart"/>
+      <w:r>
+        <w:rPr>
+          <w:rFonts w:ascii="Arial" w:hAnsi="Arial" w:cs="Arial"/>
+          <w:color w:val="333333"/>
+          <w:sz w:val="26"/>
+          <w:szCs w:val="26"/>
+          <w:lang w:val="en-US"/>
+        </w:rPr>
+        <w:t>Kungsparken</w:t>
+      </w:r>
+      <w:proofErr w:type="spellEnd"/>
+      <w:r>
+        <w:rPr>
+          <w:rFonts w:ascii="Arial" w:hAnsi="Arial" w:cs="Arial"/>
+          <w:color w:val="333333"/>
+          <w:sz w:val="26"/>
+          <w:szCs w:val="26"/>
+          <w:lang w:val="en-US"/>
+        </w:rPr>
+        <w:t>, </w:t>
+      </w:r>
+      <w:proofErr w:type="spellStart"/>
       <w:r>
         <w:rPr>
           <w:rFonts w:ascii="Arial" w:hAnsi="Arial" w:cs="Arial"/>
@@ -1965,6 +2413,7 @@
         </w:rPr>
         <w:t>Pildammsparken</w:t>
       </w:r>
+      <w:proofErr w:type="spellEnd"/>
       <w:r>
         <w:rPr>
           <w:rFonts w:ascii="Arial" w:hAnsi="Arial" w:cs="Arial"/>
@@ -2002,7 +2451,33 @@
           <w:szCs w:val="34"/>
           <w:lang w:val="en-US" w:eastAsia="pl-PL"/>
         </w:rPr>
-        <w:t>6 Malmö Konsthall (Malmo Art Gallery)</w:t>
+        <w:t xml:space="preserve">6 Malmö </w:t>
+      </w:r>
+      <w:proofErr w:type="spellStart"/>
+      <w:r>
+        <w:rPr>
+          <w:rFonts w:ascii="Arial" w:eastAsia="Times New Roman" w:hAnsi="Arial" w:cs="Arial"/>
+          <w:b/>
+          <w:bCs/>
+          <w:color w:val="2A2A2A"/>
+          <w:sz w:val="34"/>
+          <w:szCs w:val="34"/>
+          <w:lang w:val="en-US" w:eastAsia="pl-PL"/>
+        </w:rPr>
+        <w:t>Konsthall</w:t>
+      </w:r>
+      <w:proofErr w:type="spellEnd"/>
+      <w:r>
+        <w:rPr>
+          <w:rFonts w:ascii="Arial" w:eastAsia="Times New Roman" w:hAnsi="Arial" w:cs="Arial"/>
+          <w:b/>
+          <w:bCs/>
+          <w:color w:val="2A2A2A"/>
+          <w:sz w:val="34"/>
+          <w:szCs w:val="34"/>
+          <w:lang w:val="en-US" w:eastAsia="pl-PL"/>
+        </w:rPr>
+        <w:t xml:space="preserve"> (Malmo Art Gallery)</w:t>
       </w:r>
     </w:p>
     <w:p>
@@ -2086,7 +2561,29 @@
           <w:szCs w:val="26"/>
           <w:lang w:val="en-US" w:eastAsia="pl-PL"/>
         </w:rPr>
-        <w:t>rotating exhibitions of national and international contemporary art, Malmö Konsthall (Malmö Art Gallery) opened in 1975 and has one of Europe's largest exhibition halls. The construction materials are light and simple - concrete, glass, wood, and aluminum. Constructed of 550 domes, the ceiling in th</w:t>
+        <w:t xml:space="preserve">rotating exhibitions of national and international contemporary art, Malmö </w:t>
+      </w:r>
+      <w:proofErr w:type="spellStart"/>
+      <w:r>
+        <w:rPr>
+          <w:rFonts w:ascii="Arial" w:eastAsia="Times New Roman" w:hAnsi="Arial" w:cs="Arial"/>
+          <w:color w:val="333333"/>
+          <w:sz w:val="26"/>
+          <w:szCs w:val="26"/>
+          <w:lang w:val="en-US" w:eastAsia="pl-PL"/>
+        </w:rPr>
+        <w:t>Konsthall</w:t>
+      </w:r>
+      <w:proofErr w:type="spellEnd"/>
+      <w:r>
+        <w:rPr>
+          <w:rFonts w:ascii="Arial" w:eastAsia="Times New Roman" w:hAnsi="Arial" w:cs="Arial"/>
+          <w:color w:val="333333"/>
+          <w:sz w:val="26"/>
+          <w:szCs w:val="26"/>
+          <w:lang w:val="en-US" w:eastAsia="pl-PL"/>
+        </w:rPr>
+        <w:t xml:space="preserve"> (Malmö Art Gallery) opened in 1975 and has one of Europe's largest exhibition halls. The construction materials are light and simple - concrete, glass, wood, and aluminum. Constructed of 550 domes, the ceiling in th</w:t>
       </w:r>
       <w:r>
         <w:rPr>
@@ -2158,7 +2655,33 @@
           <w:szCs w:val="26"/>
           <w:lang w:val="en-US" w:eastAsia="pl-PL"/>
         </w:rPr>
-        <w:t>Restaurant Smak,</w:t>
+        <w:t xml:space="preserve">Restaurant </w:t>
+      </w:r>
+      <w:proofErr w:type="spellStart"/>
+      <w:r>
+        <w:rPr>
+          <w:rFonts w:ascii="Arial" w:eastAsia="Times New Roman" w:hAnsi="Arial" w:cs="Arial"/>
+          <w:b/>
+          <w:bCs/>
+          <w:color w:val="333333"/>
+          <w:sz w:val="26"/>
+          <w:szCs w:val="26"/>
+          <w:lang w:val="en-US" w:eastAsia="pl-PL"/>
+        </w:rPr>
+        <w:t>Smak</w:t>
+      </w:r>
+      <w:proofErr w:type="spellEnd"/>
+      <w:r>
+        <w:rPr>
+          <w:rFonts w:ascii="Arial" w:eastAsia="Times New Roman" w:hAnsi="Arial" w:cs="Arial"/>
+          <w:b/>
+          <w:bCs/>
+          <w:color w:val="333333"/>
+          <w:sz w:val="26"/>
+          <w:szCs w:val="26"/>
+          <w:lang w:val="en-US" w:eastAsia="pl-PL"/>
+        </w:rPr>
+        <w:t>,</w:t>
       </w:r>
       <w:r>
         <w:rPr>
@@ -2205,7 +2728,7 @@
                     </pic:cNvPicPr>
                   </pic:nvPicPr>
                   <pic:blipFill>
-                    <a:blip r:embed="rId15">
+                    <a:blip r:embed="rId14">
                       <a:extLst>
                         <a:ext uri="{28A0092B-C50C-407E-A947-70E740481C1C}">
                           <a14:useLocalDpi xmlns:a14="http://schemas.microsoft.com/office/drawing/2010/main" val="0"/>
@@ -2330,7 +2853,7 @@
                     </pic:cNvPicPr>
                   </pic:nvPicPr>
                   <pic:blipFill>
-                    <a:blip r:embed="rId16">
+                    <a:blip r:embed="rId15">
                       <a:extLst>
                         <a:ext uri="{28A0092B-C50C-407E-A947-70E740481C1C}">
                           <a14:useLocalDpi xmlns:a14="http://schemas.microsoft.com/office/drawing/2010/main" val="0"/>
@@ -2444,9 +2967,81 @@
           <w:shd w:val="clear" w:color="auto" w:fill="FFFFFF"/>
           <w:lang w:val="en-US"/>
         </w:rPr>
-        <w:t> (St. Petri Kyrka), the Museum of Modernism (Moderna Museet) is known as a little piece of </w:t>
-      </w:r>
-      <w:hyperlink r:id="rId17" w:history="1">
+        <w:t xml:space="preserve"> (St. Petri </w:t>
+      </w:r>
+      <w:proofErr w:type="spellStart"/>
+      <w:r>
+        <w:rPr>
+          <w:rFonts w:ascii="Arial" w:hAnsi="Arial" w:cs="Arial"/>
+          <w:color w:val="333333"/>
+          <w:sz w:val="26"/>
+          <w:szCs w:val="26"/>
+          <w:shd w:val="clear" w:color="auto" w:fill="FFFFFF"/>
+          <w:lang w:val="en-US"/>
+        </w:rPr>
+        <w:t>Kyrka</w:t>
+      </w:r>
+      <w:proofErr w:type="spellEnd"/>
+      <w:r>
+        <w:rPr>
+          <w:rFonts w:ascii="Arial" w:hAnsi="Arial" w:cs="Arial"/>
+          <w:color w:val="333333"/>
+          <w:sz w:val="26"/>
+          <w:szCs w:val="26"/>
+          <w:shd w:val="clear" w:color="auto" w:fill="FFFFFF"/>
+          <w:lang w:val="en-US"/>
+        </w:rPr>
+        <w:t>), the Museum of Modernism (</w:t>
+      </w:r>
+      <w:proofErr w:type="spellStart"/>
+      <w:r>
+        <w:rPr>
+          <w:rFonts w:ascii="Arial" w:hAnsi="Arial" w:cs="Arial"/>
+          <w:color w:val="333333"/>
+          <w:sz w:val="26"/>
+          <w:szCs w:val="26"/>
+          <w:shd w:val="clear" w:color="auto" w:fill="FFFFFF"/>
+          <w:lang w:val="en-US"/>
+        </w:rPr>
+        <w:t>Moderna</w:t>
+      </w:r>
+      <w:proofErr w:type="spellEnd"/>
+      <w:r>
+        <w:rPr>
+          <w:rFonts w:ascii="Arial" w:hAnsi="Arial" w:cs="Arial"/>
+          <w:color w:val="333333"/>
+          <w:sz w:val="26"/>
+          <w:szCs w:val="26"/>
+          <w:shd w:val="clear" w:color="auto" w:fill="FFFFFF"/>
+          <w:lang w:val="en-US"/>
+        </w:rPr>
+        <w:t xml:space="preserve"> </w:t>
+      </w:r>
+      <w:proofErr w:type="spellStart"/>
+      <w:r>
+        <w:rPr>
+          <w:rFonts w:ascii="Arial" w:hAnsi="Arial" w:cs="Arial"/>
+          <w:color w:val="333333"/>
+          <w:sz w:val="26"/>
+          <w:szCs w:val="26"/>
+          <w:shd w:val="clear" w:color="auto" w:fill="FFFFFF"/>
+          <w:lang w:val="en-US"/>
+        </w:rPr>
+        <w:t>Museet</w:t>
+      </w:r>
+      <w:proofErr w:type="spellEnd"/>
+      <w:r>
+        <w:rPr>
+          <w:rFonts w:ascii="Arial" w:hAnsi="Arial" w:cs="Arial"/>
+          <w:color w:val="333333"/>
+          <w:sz w:val="26"/>
+          <w:szCs w:val="26"/>
+          <w:shd w:val="clear" w:color="auto" w:fill="FFFFFF"/>
+          <w:lang w:val="en-US"/>
+        </w:rPr>
+        <w:t>) is known as a little piece of </w:t>
+      </w:r>
+      <w:hyperlink r:id="rId16" w:history="1">
         <w:r>
           <w:rPr>
             <w:rStyle w:val="Hipercze"/>
@@ -2514,7 +3109,55 @@
           <w:shd w:val="clear" w:color="auto" w:fill="FFFFFF"/>
           <w:lang w:val="en-US"/>
         </w:rPr>
-        <w:t xml:space="preserve">-owned Moderna Museet (Stockholm), and it also runs courses and seminars. Formerly an electricity plant with a </w:t>
+        <w:t xml:space="preserve">-owned </w:t>
+      </w:r>
+      <w:proofErr w:type="spellStart"/>
+      <w:r>
+        <w:rPr>
+          <w:rFonts w:ascii="Arial" w:hAnsi="Arial" w:cs="Arial"/>
+          <w:color w:val="333333"/>
+          <w:sz w:val="26"/>
+          <w:szCs w:val="26"/>
+          <w:shd w:val="clear" w:color="auto" w:fill="FFFFFF"/>
+          <w:lang w:val="en-US"/>
+        </w:rPr>
+        <w:t>Moderna</w:t>
+      </w:r>
+      <w:proofErr w:type="spellEnd"/>
+      <w:r>
+        <w:rPr>
+          <w:rFonts w:ascii="Arial" w:hAnsi="Arial" w:cs="Arial"/>
+          <w:color w:val="333333"/>
+          <w:sz w:val="26"/>
+          <w:szCs w:val="26"/>
+          <w:shd w:val="clear" w:color="auto" w:fill="FFFFFF"/>
+          <w:lang w:val="en-US"/>
+        </w:rPr>
+        <w:t xml:space="preserve"> </w:t>
+      </w:r>
+      <w:proofErr w:type="spellStart"/>
+      <w:r>
+        <w:rPr>
+          <w:rFonts w:ascii="Arial" w:hAnsi="Arial" w:cs="Arial"/>
+          <w:color w:val="333333"/>
+          <w:sz w:val="26"/>
+          <w:szCs w:val="26"/>
+          <w:shd w:val="clear" w:color="auto" w:fill="FFFFFF"/>
+          <w:lang w:val="en-US"/>
+        </w:rPr>
+        <w:t>Museet</w:t>
+      </w:r>
+      <w:proofErr w:type="spellEnd"/>
+      <w:r>
+        <w:rPr>
+          <w:rFonts w:ascii="Arial" w:hAnsi="Arial" w:cs="Arial"/>
+          <w:color w:val="333333"/>
+          <w:sz w:val="26"/>
+          <w:szCs w:val="26"/>
+          <w:shd w:val="clear" w:color="auto" w:fill="FFFFFF"/>
+          <w:lang w:val="en-US"/>
+        </w:rPr>
+        <w:t xml:space="preserve"> (Stockholm), and it also runs courses and seminars. Formerly an electricity plant with a </w:t>
       </w:r>
       <w:r>
         <w:rPr>
@@ -2642,7 +3285,7 @@
                     </pic:cNvPicPr>
                   </pic:nvPicPr>
                   <pic:blipFill>
-                    <a:blip r:embed="rId18">
+                    <a:blip r:embed="rId17">
                       <a:extLst>
                         <a:ext uri="{28A0092B-C50C-407E-A947-70E740481C1C}">
                           <a14:useLocalDpi xmlns:a14="http://schemas.microsoft.com/office/drawing/2010/main" val="0"/>
@@ -2732,7 +3375,31 @@
           <w:shd w:val="clear" w:color="auto" w:fill="FFFFFF"/>
           <w:lang w:val="en-US"/>
         </w:rPr>
-        <w:t>Near Central Station, Sankt Petri Kyrka (St. Peter's Church) dates from the 14th century and is Malmo's oldest church. This</w:t>
+        <w:t xml:space="preserve">Near Central Station, Sankt Petri </w:t>
+      </w:r>
+      <w:proofErr w:type="spellStart"/>
+      <w:r>
+        <w:rPr>
+          <w:rFonts w:ascii="Arial" w:hAnsi="Arial" w:cs="Arial"/>
+          <w:color w:val="333333"/>
+          <w:sz w:val="26"/>
+          <w:szCs w:val="26"/>
+          <w:shd w:val="clear" w:color="auto" w:fill="FFFFFF"/>
+          <w:lang w:val="en-US"/>
+        </w:rPr>
+        <w:t>Kyrka</w:t>
+      </w:r>
+      <w:proofErr w:type="spellEnd"/>
+      <w:r>
+        <w:rPr>
+          <w:rFonts w:ascii="Arial" w:hAnsi="Arial" w:cs="Arial"/>
+          <w:color w:val="333333"/>
+          <w:sz w:val="26"/>
+          <w:szCs w:val="26"/>
+          <w:shd w:val="clear" w:color="auto" w:fill="FFFFFF"/>
+          <w:lang w:val="en-US"/>
+        </w:rPr>
+        <w:t xml:space="preserve"> (St. Peter's Church) dates from the 14th century and is Malmo's oldest church. This</w:t>
       </w:r>
       <w:r>
         <w:rPr>
@@ -2820,7 +3487,31 @@
           <w:shd w:val="clear" w:color="auto" w:fill="FFFFFF"/>
           <w:lang w:val="en-US"/>
         </w:rPr>
-        <w:t xml:space="preserve">in the Krämare Chapel were restored, providing a </w:t>
+        <w:t xml:space="preserve">in the </w:t>
+      </w:r>
+      <w:proofErr w:type="spellStart"/>
+      <w:r>
+        <w:rPr>
+          <w:rFonts w:ascii="Arial" w:hAnsi="Arial" w:cs="Arial"/>
+          <w:color w:val="333333"/>
+          <w:sz w:val="26"/>
+          <w:szCs w:val="26"/>
+          <w:shd w:val="clear" w:color="auto" w:fill="FFFFFF"/>
+          <w:lang w:val="en-US"/>
+        </w:rPr>
+        <w:t>Krämare</w:t>
+      </w:r>
+      <w:proofErr w:type="spellEnd"/>
+      <w:r>
+        <w:rPr>
+          <w:rFonts w:ascii="Arial" w:hAnsi="Arial" w:cs="Arial"/>
+          <w:color w:val="333333"/>
+          <w:sz w:val="26"/>
+          <w:szCs w:val="26"/>
+          <w:shd w:val="clear" w:color="auto" w:fill="FFFFFF"/>
+          <w:lang w:val="en-US"/>
+        </w:rPr>
+        <w:t xml:space="preserve"> Chapel were restored, providing a </w:t>
       </w:r>
       <w:r>
         <w:rPr>
@@ -3037,13 +3728,10 @@
           <w:szCs w:val="34"/>
           <w:lang w:val="en-US" w:eastAsia="pl-PL"/>
         </w:rPr>
-        <w:t>10 Katrinetorp Country House</w:t>
-      </w:r>
-    </w:p>
-    <w:p>
-      <w:pPr>
-        <w:shd w:val="clear" w:color="auto" w:fill="FFFFFF"/>
-        <w:spacing w:before="100" w:beforeAutospacing="1" w:after="100" w:afterAutospacing="1" w:line="240" w:lineRule="auto"/>
+        <w:t>10 </w:t>
+      </w:r>
+      <w:proofErr w:type="spellStart"/>
+      <w:r>
         <w:rPr>
           <w:rFonts w:ascii="Arial" w:eastAsia="Times New Roman" w:hAnsi="Arial" w:cs="Arial"/>
           <w:b/>
@@ -3053,6 +3741,35 @@
           <w:szCs w:val="34"/>
           <w:lang w:val="en-US" w:eastAsia="pl-PL"/>
         </w:rPr>
+        <w:t>Katrinetorp</w:t>
+      </w:r>
+      <w:proofErr w:type="spellEnd"/>
+      <w:r>
+        <w:rPr>
+          <w:rFonts w:ascii="Arial" w:eastAsia="Times New Roman" w:hAnsi="Arial" w:cs="Arial"/>
+          <w:b/>
+          <w:bCs/>
+          <w:color w:val="2A2A2A"/>
+          <w:sz w:val="34"/>
+          <w:szCs w:val="34"/>
+          <w:lang w:val="en-US" w:eastAsia="pl-PL"/>
+        </w:rPr>
+        <w:t xml:space="preserve"> Country House</w:t>
+      </w:r>
+    </w:p>
+    <w:p>
+      <w:pPr>
+        <w:shd w:val="clear" w:color="auto" w:fill="FFFFFF"/>
+        <w:spacing w:before="100" w:beforeAutospacing="1" w:after="100" w:afterAutospacing="1" w:line="240" w:lineRule="auto"/>
+        <w:rPr>
+          <w:rFonts w:ascii="Arial" w:eastAsia="Times New Roman" w:hAnsi="Arial" w:cs="Arial"/>
+          <w:b/>
+          <w:bCs/>
+          <w:color w:val="2A2A2A"/>
+          <w:sz w:val="34"/>
+          <w:szCs w:val="34"/>
+          <w:lang w:val="en-US" w:eastAsia="pl-PL"/>
+        </w:rPr>
       </w:pPr>
     </w:p>
     <w:p>
@@ -3106,16 +3823,40 @@
           <w:lang w:eastAsia="pl-PL"/>
         </w:rPr>
       </w:pPr>
-      <w:r>
-        <w:rPr>
-          <w:rFonts w:ascii="Arial" w:eastAsia="Times New Roman" w:hAnsi="Arial" w:cs="Arial"/>
-          <w:color w:val="333333"/>
-          <w:sz w:val="26"/>
-          <w:szCs w:val="26"/>
-          <w:lang w:val="en-US" w:eastAsia="pl-PL"/>
-        </w:rPr>
-        <w:t>Katrinetorp, on the outskirts of Malmö, (about a 15-minute easy drive) is one of the best-preserved Empire-style manor houses (Herrgård</w:t>
-      </w:r>
+      <w:proofErr w:type="spellStart"/>
+      <w:r>
+        <w:rPr>
+          <w:rFonts w:ascii="Arial" w:eastAsia="Times New Roman" w:hAnsi="Arial" w:cs="Arial"/>
+          <w:color w:val="333333"/>
+          <w:sz w:val="26"/>
+          <w:szCs w:val="26"/>
+          <w:lang w:val="en-US" w:eastAsia="pl-PL"/>
+        </w:rPr>
+        <w:t>Katrinetorp</w:t>
+      </w:r>
+      <w:proofErr w:type="spellEnd"/>
+      <w:r>
+        <w:rPr>
+          <w:rFonts w:ascii="Arial" w:eastAsia="Times New Roman" w:hAnsi="Arial" w:cs="Arial"/>
+          <w:color w:val="333333"/>
+          <w:sz w:val="26"/>
+          <w:szCs w:val="26"/>
+          <w:lang w:val="en-US" w:eastAsia="pl-PL"/>
+        </w:rPr>
+        <w:t>, on the outskirts of Malmö, (about a 15-minute easy drive) is one of the best-preserved Empire-style manor houses (</w:t>
+      </w:r>
+      <w:proofErr w:type="spellStart"/>
+      <w:r>
+        <w:rPr>
+          <w:rFonts w:ascii="Arial" w:eastAsia="Times New Roman" w:hAnsi="Arial" w:cs="Arial"/>
+          <w:color w:val="333333"/>
+          <w:sz w:val="26"/>
+          <w:szCs w:val="26"/>
+          <w:lang w:val="en-US" w:eastAsia="pl-PL"/>
+        </w:rPr>
+        <w:t>Herrgård</w:t>
+      </w:r>
+      <w:proofErr w:type="spellEnd"/>
       <w:r>
         <w:rPr>
           <w:rFonts w:ascii="Arial" w:eastAsia="Times New Roman" w:hAnsi="Arial" w:cs="Arial"/>
@@ -3187,8 +3928,31 @@
           <w:lang w:val="en-US" w:eastAsia="pl-PL"/>
         </w:rPr>
         <w:lastRenderedPageBreak/>
-        <w:t xml:space="preserve">café, restaurant, and antique store. During the year, Katrinetorp hosts a harvest fair, a Christmas market, various exhibitions, and evening concerts. </w:t>
-      </w:r>
+        <w:t xml:space="preserve">café, restaurant, and antique store. During the year, </w:t>
+      </w:r>
+      <w:proofErr w:type="spellStart"/>
+      <w:r>
+        <w:rPr>
+          <w:rFonts w:ascii="Arial" w:eastAsia="Times New Roman" w:hAnsi="Arial" w:cs="Arial"/>
+          <w:color w:val="333333"/>
+          <w:sz w:val="26"/>
+          <w:szCs w:val="26"/>
+          <w:lang w:val="en-US" w:eastAsia="pl-PL"/>
+        </w:rPr>
+        <w:t>Katrinetorp</w:t>
+      </w:r>
+      <w:proofErr w:type="spellEnd"/>
+      <w:r>
+        <w:rPr>
+          <w:rFonts w:ascii="Arial" w:eastAsia="Times New Roman" w:hAnsi="Arial" w:cs="Arial"/>
+          <w:color w:val="333333"/>
+          <w:sz w:val="26"/>
+          <w:szCs w:val="26"/>
+          <w:lang w:val="en-US" w:eastAsia="pl-PL"/>
+        </w:rPr>
+        <w:t xml:space="preserve"> hosts a harvest fair, a Christmas market, various exhibitions, and evening concerts. </w:t>
+      </w:r>
+      <w:proofErr w:type="spellStart"/>
       <w:r>
         <w:rPr>
           <w:rFonts w:ascii="Arial" w:eastAsia="Times New Roman" w:hAnsi="Arial" w:cs="Arial"/>
@@ -3197,8 +3961,141 @@
           <w:szCs w:val="26"/>
           <w:lang w:eastAsia="pl-PL"/>
         </w:rPr>
-        <w:t>Guided tours are available during the summer on select days</w:t>
-      </w:r>
+        <w:t>Guided</w:t>
+      </w:r>
+      <w:proofErr w:type="spellEnd"/>
+      <w:r>
+        <w:rPr>
+          <w:rFonts w:ascii="Arial" w:eastAsia="Times New Roman" w:hAnsi="Arial" w:cs="Arial"/>
+          <w:color w:val="333333"/>
+          <w:sz w:val="26"/>
+          <w:szCs w:val="26"/>
+          <w:lang w:eastAsia="pl-PL"/>
+        </w:rPr>
+        <w:t xml:space="preserve"> </w:t>
+      </w:r>
+      <w:proofErr w:type="spellStart"/>
+      <w:r>
+        <w:rPr>
+          <w:rFonts w:ascii="Arial" w:eastAsia="Times New Roman" w:hAnsi="Arial" w:cs="Arial"/>
+          <w:color w:val="333333"/>
+          <w:sz w:val="26"/>
+          <w:szCs w:val="26"/>
+          <w:lang w:eastAsia="pl-PL"/>
+        </w:rPr>
+        <w:t>tours</w:t>
+      </w:r>
+      <w:proofErr w:type="spellEnd"/>
+      <w:r>
+        <w:rPr>
+          <w:rFonts w:ascii="Arial" w:eastAsia="Times New Roman" w:hAnsi="Arial" w:cs="Arial"/>
+          <w:color w:val="333333"/>
+          <w:sz w:val="26"/>
+          <w:szCs w:val="26"/>
+          <w:lang w:eastAsia="pl-PL"/>
+        </w:rPr>
+        <w:t xml:space="preserve"> are </w:t>
+      </w:r>
+      <w:proofErr w:type="spellStart"/>
+      <w:r>
+        <w:rPr>
+          <w:rFonts w:ascii="Arial" w:eastAsia="Times New Roman" w:hAnsi="Arial" w:cs="Arial"/>
+          <w:color w:val="333333"/>
+          <w:sz w:val="26"/>
+          <w:szCs w:val="26"/>
+          <w:lang w:eastAsia="pl-PL"/>
+        </w:rPr>
+        <w:t>available</w:t>
+      </w:r>
+      <w:proofErr w:type="spellEnd"/>
+      <w:r>
+        <w:rPr>
+          <w:rFonts w:ascii="Arial" w:eastAsia="Times New Roman" w:hAnsi="Arial" w:cs="Arial"/>
+          <w:color w:val="333333"/>
+          <w:sz w:val="26"/>
+          <w:szCs w:val="26"/>
+          <w:lang w:eastAsia="pl-PL"/>
+        </w:rPr>
+        <w:t xml:space="preserve"> </w:t>
+      </w:r>
+      <w:proofErr w:type="spellStart"/>
+      <w:r>
+        <w:rPr>
+          <w:rFonts w:ascii="Arial" w:eastAsia="Times New Roman" w:hAnsi="Arial" w:cs="Arial"/>
+          <w:color w:val="333333"/>
+          <w:sz w:val="26"/>
+          <w:szCs w:val="26"/>
+          <w:lang w:eastAsia="pl-PL"/>
+        </w:rPr>
+        <w:t>during</w:t>
+      </w:r>
+      <w:proofErr w:type="spellEnd"/>
+      <w:r>
+        <w:rPr>
+          <w:rFonts w:ascii="Arial" w:eastAsia="Times New Roman" w:hAnsi="Arial" w:cs="Arial"/>
+          <w:color w:val="333333"/>
+          <w:sz w:val="26"/>
+          <w:szCs w:val="26"/>
+          <w:lang w:eastAsia="pl-PL"/>
+        </w:rPr>
+        <w:t xml:space="preserve"> the </w:t>
+      </w:r>
+      <w:proofErr w:type="spellStart"/>
+      <w:r>
+        <w:rPr>
+          <w:rFonts w:ascii="Arial" w:eastAsia="Times New Roman" w:hAnsi="Arial" w:cs="Arial"/>
+          <w:color w:val="333333"/>
+          <w:sz w:val="26"/>
+          <w:szCs w:val="26"/>
+          <w:lang w:eastAsia="pl-PL"/>
+        </w:rPr>
+        <w:t>summer</w:t>
+      </w:r>
+      <w:proofErr w:type="spellEnd"/>
+      <w:r>
+        <w:rPr>
+          <w:rFonts w:ascii="Arial" w:eastAsia="Times New Roman" w:hAnsi="Arial" w:cs="Arial"/>
+          <w:color w:val="333333"/>
+          <w:sz w:val="26"/>
+          <w:szCs w:val="26"/>
+          <w:lang w:eastAsia="pl-PL"/>
+        </w:rPr>
+        <w:t xml:space="preserve"> on </w:t>
+      </w:r>
+      <w:proofErr w:type="spellStart"/>
+      <w:r>
+        <w:rPr>
+          <w:rFonts w:ascii="Arial" w:eastAsia="Times New Roman" w:hAnsi="Arial" w:cs="Arial"/>
+          <w:color w:val="333333"/>
+          <w:sz w:val="26"/>
+          <w:szCs w:val="26"/>
+          <w:lang w:eastAsia="pl-PL"/>
+        </w:rPr>
+        <w:t>select</w:t>
+      </w:r>
+      <w:proofErr w:type="spellEnd"/>
+      <w:r>
+        <w:rPr>
+          <w:rFonts w:ascii="Arial" w:eastAsia="Times New Roman" w:hAnsi="Arial" w:cs="Arial"/>
+          <w:color w:val="333333"/>
+          <w:sz w:val="26"/>
+          <w:szCs w:val="26"/>
+          <w:lang w:eastAsia="pl-PL"/>
+        </w:rPr>
+        <w:t xml:space="preserve"> </w:t>
+      </w:r>
+      <w:proofErr w:type="spellStart"/>
+      <w:r>
+        <w:rPr>
+          <w:rFonts w:ascii="Arial" w:eastAsia="Times New Roman" w:hAnsi="Arial" w:cs="Arial"/>
+          <w:color w:val="333333"/>
+          <w:sz w:val="26"/>
+          <w:szCs w:val="26"/>
+          <w:lang w:eastAsia="pl-PL"/>
+        </w:rPr>
+        <w:t>days</w:t>
+      </w:r>
+      <w:proofErr w:type="spellEnd"/>
     </w:p>
     <w:p>
       <w:pPr>
@@ -3274,7 +4171,7 @@
                     </pic:cNvPicPr>
                   </pic:nvPicPr>
                   <pic:blipFill>
-                    <a:blip r:embed="rId19">
+                    <a:blip r:embed="rId18">
                       <a:extLst>
                         <a:ext uri="{28A0092B-C50C-407E-A947-70E740481C1C}">
                           <a14:useLocalDpi xmlns:a14="http://schemas.microsoft.com/office/drawing/2010/main" val="0"/>
@@ -3321,7 +4218,31 @@
           <w:shd w:val="clear" w:color="auto" w:fill="FFFFFF"/>
           <w:lang w:val="en-US"/>
         </w:rPr>
-        <w:t>Malmö's Folkets Park (People's Park) is a favorite destination for locals and visitors - especially families with young children. For more than a century, people have come here to unwind. Among other tourist attractions, you'll find a green area with ponds, a popular children's</w:t>
+        <w:t xml:space="preserve">Malmö's </w:t>
+      </w:r>
+      <w:proofErr w:type="spellStart"/>
+      <w:r>
+        <w:rPr>
+          <w:rFonts w:ascii="Arial" w:hAnsi="Arial" w:cs="Arial"/>
+          <w:color w:val="333333"/>
+          <w:sz w:val="26"/>
+          <w:szCs w:val="26"/>
+          <w:shd w:val="clear" w:color="auto" w:fill="FFFFFF"/>
+          <w:lang w:val="en-US"/>
+        </w:rPr>
+        <w:t>Folkets</w:t>
+      </w:r>
+      <w:proofErr w:type="spellEnd"/>
+      <w:r>
+        <w:rPr>
+          <w:rFonts w:ascii="Arial" w:hAnsi="Arial" w:cs="Arial"/>
+          <w:color w:val="333333"/>
+          <w:sz w:val="26"/>
+          <w:szCs w:val="26"/>
+          <w:shd w:val="clear" w:color="auto" w:fill="FFFFFF"/>
+          <w:lang w:val="en-US"/>
+        </w:rPr>
+        <w:t xml:space="preserve"> Park (People's Park) is a favorite destination for locals and visitors - especially families with young children. For more than a century, people have come here to unwind. Among other tourist attractions, you'll find a green area with ponds, a popular children's</w:t>
       </w:r>
       <w:r>
         <w:rPr>
@@ -3444,8 +4365,6 @@
         </w:rPr>
         <w:t>converted</w:t>
       </w:r>
-      <w:bookmarkStart w:id="0" w:name="_GoBack"/>
-      <w:bookmarkEnd w:id="0"/>
       <w:r>
         <w:rPr>
           <w:rFonts w:ascii="Arial" w:hAnsi="Arial" w:cs="Arial"/>

</xml_diff>

<commit_message>
lesson 307 - Tuesday
</commit_message>
<xml_diff>
--- a/english_via_skype/solutions/doc/lesson_303_Malmo_edit.docx
+++ b/english_via_skype/solutions/doc/lesson_303_Malmo_edit.docx
@@ -150,41 +150,19 @@
         </w:rPr>
         <w:t> to </w:t>
       </w:r>
-      <w:proofErr w:type="spellStart"/>
-      <w:r>
-        <w:fldChar w:fldCharType="begin"/>
-      </w:r>
-      <w:r>
-        <w:rPr>
-          <w:lang w:val="en-US"/>
-        </w:rPr>
-        <w:instrText xml:space="preserve"> HYPERLINK "https://www.planetware.com/denmark-tourism-vacations-dk.htm" </w:instrText>
-      </w:r>
-      <w:r>
-        <w:fldChar w:fldCharType="separate"/>
-      </w:r>
-      <w:r>
-        <w:rPr>
-          <w:rFonts w:ascii="Arial" w:eastAsia="Times New Roman" w:hAnsi="Arial" w:cs="Arial"/>
-          <w:color w:val="1080EE"/>
-          <w:sz w:val="26"/>
-          <w:szCs w:val="26"/>
-          <w:u w:val="single"/>
-          <w:lang w:val="en-US" w:eastAsia="pl-PL"/>
-        </w:rPr>
-        <w:t>Denmark</w:t>
-      </w:r>
-      <w:r>
-        <w:rPr>
-          <w:rFonts w:ascii="Arial" w:eastAsia="Times New Roman" w:hAnsi="Arial" w:cs="Arial"/>
-          <w:color w:val="1080EE"/>
-          <w:sz w:val="26"/>
-          <w:szCs w:val="26"/>
-          <w:u w:val="single"/>
-          <w:lang w:val="en-US" w:eastAsia="pl-PL"/>
-        </w:rPr>
-        <w:fldChar w:fldCharType="end"/>
-      </w:r>
+      <w:hyperlink r:id="rId7" w:history="1">
+        <w:r>
+          <w:rPr>
+            <w:rFonts w:ascii="Arial" w:eastAsia="Times New Roman" w:hAnsi="Arial" w:cs="Arial"/>
+            <w:color w:val="1080EE"/>
+            <w:sz w:val="26"/>
+            <w:szCs w:val="26"/>
+            <w:u w:val="single"/>
+            <w:lang w:val="en-US" w:eastAsia="pl-PL"/>
+          </w:rPr>
+          <w:t>Denmark</w:t>
+        </w:r>
+      </w:hyperlink>
       <w:r>
         <w:rPr>
           <w:rFonts w:ascii="Arial" w:eastAsia="Times New Roman" w:hAnsi="Arial" w:cs="Arial"/>
@@ -193,9 +171,8 @@
           <w:szCs w:val="26"/>
           <w:lang w:val="en-US" w:eastAsia="pl-PL"/>
         </w:rPr>
-        <w:t>.The</w:t>
-      </w:r>
-      <w:proofErr w:type="spellEnd"/>
+        <w:t>.The city's …</w:t>
+      </w:r>
       <w:r>
         <w:rPr>
           <w:rFonts w:ascii="Arial" w:eastAsia="Times New Roman" w:hAnsi="Arial" w:cs="Arial"/>
@@ -204,7 +181,7 @@
           <w:szCs w:val="26"/>
           <w:lang w:val="en-US" w:eastAsia="pl-PL"/>
         </w:rPr>
-        <w:t xml:space="preserve"> city's …</w:t>
+        <w:t>pr</w:t>
       </w:r>
       <w:r>
         <w:rPr>
@@ -214,7 +191,7 @@
           <w:szCs w:val="26"/>
           <w:lang w:val="en-US" w:eastAsia="pl-PL"/>
         </w:rPr>
-        <w:t>pr</w:t>
+        <w:t>oximity</w:t>
       </w:r>
       <w:r>
         <w:rPr>
@@ -224,7 +201,7 @@
           <w:szCs w:val="26"/>
           <w:lang w:val="en-US" w:eastAsia="pl-PL"/>
         </w:rPr>
-        <w:t>oximity</w:t>
+        <w:t>…………………….to the continent is reflected in its highly …</w:t>
       </w:r>
       <w:r>
         <w:rPr>
@@ -234,7 +211,7 @@
           <w:szCs w:val="26"/>
           <w:lang w:val="en-US" w:eastAsia="pl-PL"/>
         </w:rPr>
-        <w:t>…………………….to the continent is reflected in its highly …</w:t>
+        <w:t>diverse</w:t>
       </w:r>
       <w:r>
         <w:rPr>
@@ -244,19 +221,8 @@
           <w:szCs w:val="26"/>
           <w:lang w:val="en-US" w:eastAsia="pl-PL"/>
         </w:rPr>
-        <w:t>diverse</w:t>
-      </w:r>
-      <w:r>
-        <w:rPr>
-          <w:rFonts w:ascii="Arial" w:eastAsia="Times New Roman" w:hAnsi="Arial" w:cs="Arial"/>
-          <w:color w:val="2A2A2A"/>
-          <w:sz w:val="26"/>
-          <w:szCs w:val="26"/>
-          <w:lang w:val="en-US" w:eastAsia="pl-PL"/>
-        </w:rPr>
         <w:t>…………………..testament to this fact - especially around </w:t>
       </w:r>
-      <w:proofErr w:type="spellStart"/>
       <w:r>
         <w:rPr>
           <w:rFonts w:ascii="Arial" w:eastAsia="Times New Roman" w:hAnsi="Arial" w:cs="Arial"/>
@@ -269,7 +235,6 @@
         </w:rPr>
         <w:t>Möllevångstorget</w:t>
       </w:r>
-      <w:proofErr w:type="spellEnd"/>
       <w:r>
         <w:rPr>
           <w:rFonts w:ascii="Arial" w:eastAsia="Times New Roman" w:hAnsi="Arial" w:cs="Arial"/>
@@ -278,29 +243,7 @@
           <w:szCs w:val="26"/>
           <w:lang w:val="en-US" w:eastAsia="pl-PL"/>
         </w:rPr>
-        <w:t xml:space="preserve">, a public square in the melting pot neighborhood of </w:t>
-      </w:r>
-      <w:proofErr w:type="spellStart"/>
-      <w:r>
-        <w:rPr>
-          <w:rFonts w:ascii="Arial" w:eastAsia="Times New Roman" w:hAnsi="Arial" w:cs="Arial"/>
-          <w:color w:val="2A2A2A"/>
-          <w:sz w:val="26"/>
-          <w:szCs w:val="26"/>
-          <w:lang w:val="en-US" w:eastAsia="pl-PL"/>
-        </w:rPr>
-        <w:t>Möllevången</w:t>
-      </w:r>
-      <w:proofErr w:type="spellEnd"/>
-      <w:r>
-        <w:rPr>
-          <w:rFonts w:ascii="Arial" w:eastAsia="Times New Roman" w:hAnsi="Arial" w:cs="Arial"/>
-          <w:color w:val="2A2A2A"/>
-          <w:sz w:val="26"/>
-          <w:szCs w:val="26"/>
-          <w:lang w:val="en-US" w:eastAsia="pl-PL"/>
-        </w:rPr>
-        <w:t xml:space="preserve"> south of the city. A settlement has existed where Malmö lies since the 13th century, and despite offering a modern exterior to the world, it is a city filled with history. Popular things to do include admiring Malmo's mix of architectural styles, wandering through …</w:t>
+        <w:t>, a public square in the melting pot neighborhood of Möllevången south of the city. A settlement has existed where Malmö lies since the 13th century, and despite offering a modern exterior to the world, it is a city filled with history. Popular things to do include admiring Malmo's mix of architectural styles, wandering through …</w:t>
       </w:r>
       <w:r>
         <w:rPr>
@@ -406,7 +349,6 @@
           <w:lang w:eastAsia="pl-PL"/>
         </w:rPr>
       </w:pPr>
-      <w:proofErr w:type="spellStart"/>
       <w:r>
         <w:rPr>
           <w:rFonts w:ascii="Arial" w:eastAsia="Times New Roman" w:hAnsi="Arial" w:cs="Arial"/>
@@ -417,20 +359,7 @@
           <w:szCs w:val="34"/>
           <w:lang w:eastAsia="pl-PL"/>
         </w:rPr>
-        <w:t>Oresund</w:t>
-      </w:r>
-      <w:proofErr w:type="spellEnd"/>
-      <w:r>
-        <w:rPr>
-          <w:rFonts w:ascii="Arial" w:eastAsia="Times New Roman" w:hAnsi="Arial" w:cs="Arial"/>
-          <w:b/>
-          <w:bCs/>
-          <w:color w:val="2A2A2A"/>
-          <w:sz w:val="34"/>
-          <w:szCs w:val="34"/>
-          <w:lang w:eastAsia="pl-PL"/>
-        </w:rPr>
-        <w:t xml:space="preserve"> Bridge</w:t>
+        <w:t>Oresund Bridge</w:t>
       </w:r>
     </w:p>
     <w:p>
@@ -470,7 +399,7 @@
                     </pic:cNvPicPr>
                   </pic:nvPicPr>
                   <pic:blipFill>
-                    <a:blip r:embed="rId7">
+                    <a:blip r:embed="rId8">
                       <a:extLst>
                         <a:ext uri="{28A0092B-C50C-407E-A947-70E740481C1C}">
                           <a14:useLocalDpi xmlns:a14="http://schemas.microsoft.com/office/drawing/2010/main" val="0"/>
@@ -677,7 +606,6 @@
         </w:rPr>
         <w:t>….- a road, a railway, and a tunnel. The initial stretch is some eight kilometers in length to the man-made island of </w:t>
       </w:r>
-      <w:proofErr w:type="spellStart"/>
       <w:r>
         <w:rPr>
           <w:rFonts w:ascii="Arial" w:hAnsi="Arial" w:cs="Arial"/>
@@ -691,7 +619,6 @@
         </w:rPr>
         <w:t>Peberholm</w:t>
       </w:r>
-      <w:proofErr w:type="spellEnd"/>
       <w:r>
         <w:rPr>
           <w:rFonts w:ascii="Arial" w:hAnsi="Arial" w:cs="Arial"/>
@@ -703,7 +630,7 @@
         </w:rPr>
         <w:t>. From there, it connects to a tunnel of four kilometers, constructed so as not to impact the incoming aircraft to nearby Copenhagen airport. If you get the chance, take a trip across the bridge and through the tunnel to Sweden's neighbour, Denmark. After all, a day or even an hour in </w:t>
       </w:r>
-      <w:hyperlink r:id="rId8" w:history="1">
+      <w:hyperlink r:id="rId9" w:history="1">
         <w:r>
           <w:rPr>
             <w:rStyle w:val="Hipercze"/>
@@ -766,7 +693,7 @@
                     </pic:cNvPicPr>
                   </pic:nvPicPr>
                   <pic:blipFill>
-                    <a:blip r:embed="rId9">
+                    <a:blip r:embed="rId10">
                       <a:extLst>
                         <a:ext uri="{28A0092B-C50C-407E-A947-70E740481C1C}">
                           <a14:useLocalDpi xmlns:a14="http://schemas.microsoft.com/office/drawing/2010/main" val="0"/>
@@ -848,8 +775,6 @@
           <w:lang w:val="en-US"/>
         </w:rPr>
       </w:pPr>
-      <w:bookmarkStart w:id="0" w:name="_GoBack"/>
-      <w:bookmarkEnd w:id="0"/>
     </w:p>
     <w:p>
       <w:pPr>
@@ -913,29 +838,7 @@
           <w:szCs w:val="26"/>
           <w:lang w:val="en-US"/>
         </w:rPr>
-        <w:t xml:space="preserve">……………………, office, and conference space. The skyscraper is based on a sculpture by designer, artist, and architect Santiago </w:t>
-      </w:r>
-      <w:proofErr w:type="spellStart"/>
-      <w:r>
-        <w:rPr>
-          <w:rFonts w:ascii="Arial" w:hAnsi="Arial" w:cs="Arial"/>
-          <w:color w:val="333333"/>
-          <w:sz w:val="26"/>
-          <w:szCs w:val="26"/>
-          <w:lang w:val="en-US"/>
-        </w:rPr>
-        <w:t>Calatrava</w:t>
-      </w:r>
-      <w:proofErr w:type="spellEnd"/>
-      <w:r>
-        <w:rPr>
-          <w:rFonts w:ascii="Arial" w:hAnsi="Arial" w:cs="Arial"/>
-          <w:color w:val="333333"/>
-          <w:sz w:val="26"/>
-          <w:szCs w:val="26"/>
-          <w:lang w:val="en-US"/>
-        </w:rPr>
-        <w:t>, the Twisting Torso, which featured in the competition brochure for the design and construction of </w:t>
+        <w:t>……………………, office, and conference space. The skyscraper is based on a sculpture by designer, artist, and architect Santiago Calatrava, the Twisting Torso, which featured in the competition brochure for the design and construction of </w:t>
       </w:r>
       <w:r>
         <w:rPr>
@@ -1012,45 +915,14 @@
           <w:szCs w:val="26"/>
         </w:rPr>
       </w:pPr>
-      <w:proofErr w:type="spellStart"/>
-      <w:r>
-        <w:rPr>
-          <w:rFonts w:ascii="Arial" w:hAnsi="Arial" w:cs="Arial"/>
-          <w:color w:val="333333"/>
-          <w:sz w:val="26"/>
-          <w:szCs w:val="26"/>
-        </w:rPr>
-        <w:t>Address</w:t>
-      </w:r>
-      <w:proofErr w:type="spellEnd"/>
-      <w:r>
-        <w:rPr>
-          <w:rFonts w:ascii="Arial" w:hAnsi="Arial" w:cs="Arial"/>
-          <w:color w:val="333333"/>
-          <w:sz w:val="26"/>
-          <w:szCs w:val="26"/>
-        </w:rPr>
-        <w:t xml:space="preserve">: Lilla </w:t>
-      </w:r>
-      <w:proofErr w:type="spellStart"/>
-      <w:r>
-        <w:rPr>
-          <w:rFonts w:ascii="Arial" w:hAnsi="Arial" w:cs="Arial"/>
-          <w:color w:val="333333"/>
-          <w:sz w:val="26"/>
-          <w:szCs w:val="26"/>
-        </w:rPr>
-        <w:t>Varvsgatan</w:t>
-      </w:r>
-      <w:proofErr w:type="spellEnd"/>
-      <w:r>
-        <w:rPr>
-          <w:rFonts w:ascii="Arial" w:hAnsi="Arial" w:cs="Arial"/>
-          <w:color w:val="333333"/>
-          <w:sz w:val="26"/>
-          <w:szCs w:val="26"/>
-        </w:rPr>
-        <w:t xml:space="preserve"> 14, 211 15 Malmo</w:t>
+      <w:r>
+        <w:rPr>
+          <w:rFonts w:ascii="Arial" w:hAnsi="Arial" w:cs="Arial"/>
+          <w:color w:val="333333"/>
+          <w:sz w:val="26"/>
+          <w:szCs w:val="26"/>
+        </w:rPr>
+        <w:t>Address: Lilla Varvsgatan 14, 211 15 Malmo</w:t>
       </w:r>
     </w:p>
     <w:p>
@@ -1077,7 +949,7 @@
                     </pic:cNvPicPr>
                   </pic:nvPicPr>
                   <pic:blipFill>
-                    <a:blip r:embed="rId10">
+                    <a:blip r:embed="rId11">
                       <a:extLst>
                         <a:ext uri="{28A0092B-C50C-407E-A947-70E740481C1C}">
                           <a14:useLocalDpi xmlns:a14="http://schemas.microsoft.com/office/drawing/2010/main" val="0"/>
@@ -1167,31 +1039,7 @@
           <w:shd w:val="clear" w:color="auto" w:fill="FFFFFF"/>
           <w:lang w:val="en-US"/>
         </w:rPr>
-        <w:t xml:space="preserve">Lilla </w:t>
-      </w:r>
-      <w:proofErr w:type="spellStart"/>
-      <w:r>
-        <w:rPr>
-          <w:rFonts w:ascii="Arial" w:hAnsi="Arial" w:cs="Arial"/>
-          <w:color w:val="333333"/>
-          <w:sz w:val="26"/>
-          <w:szCs w:val="26"/>
-          <w:shd w:val="clear" w:color="auto" w:fill="FFFFFF"/>
-          <w:lang w:val="en-US"/>
-        </w:rPr>
-        <w:t>Torg</w:t>
-      </w:r>
-      <w:proofErr w:type="spellEnd"/>
-      <w:r>
-        <w:rPr>
-          <w:rFonts w:ascii="Arial" w:hAnsi="Arial" w:cs="Arial"/>
-          <w:color w:val="333333"/>
-          <w:sz w:val="26"/>
-          <w:szCs w:val="26"/>
-          <w:shd w:val="clear" w:color="auto" w:fill="FFFFFF"/>
-          <w:lang w:val="en-US"/>
-        </w:rPr>
-        <w:t xml:space="preserve"> (Little Square) is one of Malmö's busiest spots, no matter the season. Enjoy a coffee, relax, and people watch. Numerous …</w:t>
+        <w:t>Lilla Torg (Little Square) is one of Malmö's busiest spots, no matter the season. Enjoy a coffee, relax, and people watch. Numerous …</w:t>
       </w:r>
       <w:r>
         <w:rPr>
@@ -1273,7 +1121,7 @@
         </w:rPr>
         <w:t> restaurant at the </w:t>
       </w:r>
-      <w:hyperlink r:id="rId11" w:tgtFrame="_blank" w:history="1">
+      <w:hyperlink r:id="rId12" w:tgtFrame="_blank" w:history="1">
         <w:r>
           <w:rPr>
             <w:rStyle w:val="Hipercze"/>
@@ -1297,31 +1145,7 @@
           <w:shd w:val="clear" w:color="auto" w:fill="FFFFFF"/>
           <w:lang w:val="en-US"/>
         </w:rPr>
-        <w:t xml:space="preserve"> offers sedate fine dining. Lilla </w:t>
-      </w:r>
-      <w:proofErr w:type="spellStart"/>
-      <w:r>
-        <w:rPr>
-          <w:rFonts w:ascii="Arial" w:hAnsi="Arial" w:cs="Arial"/>
-          <w:color w:val="333333"/>
-          <w:sz w:val="26"/>
-          <w:szCs w:val="26"/>
-          <w:shd w:val="clear" w:color="auto" w:fill="FFFFFF"/>
-          <w:lang w:val="en-US"/>
-        </w:rPr>
-        <w:t>Torg</w:t>
-      </w:r>
-      <w:proofErr w:type="spellEnd"/>
-      <w:r>
-        <w:rPr>
-          <w:rFonts w:ascii="Arial" w:hAnsi="Arial" w:cs="Arial"/>
-          <w:color w:val="333333"/>
-          <w:sz w:val="26"/>
-          <w:szCs w:val="26"/>
-          <w:shd w:val="clear" w:color="auto" w:fill="FFFFFF"/>
-          <w:lang w:val="en-US"/>
-        </w:rPr>
-        <w:t xml:space="preserve"> is also famous, for its picturesque merchant's or </w:t>
+        <w:t> offers sedate fine dining. Lilla Torg is also famous, for its picturesque merchant's or </w:t>
       </w:r>
       <w:r>
         <w:rPr>
@@ -1384,7 +1208,7 @@
                     </pic:cNvPicPr>
                   </pic:nvPicPr>
                   <pic:blipFill>
-                    <a:blip r:embed="rId12">
+                    <a:blip r:embed="rId13">
                       <a:extLst>
                         <a:ext uri="{28A0092B-C50C-407E-A947-70E740481C1C}">
                           <a14:useLocalDpi xmlns:a14="http://schemas.microsoft.com/office/drawing/2010/main" val="0"/>
@@ -1507,31 +1331,7 @@
           <w:shd w:val="clear" w:color="auto" w:fill="FFFFFF"/>
           <w:lang w:val="en-US"/>
         </w:rPr>
-        <w:t xml:space="preserve">A must-see for any visitor, </w:t>
-      </w:r>
-      <w:proofErr w:type="spellStart"/>
-      <w:r>
-        <w:rPr>
-          <w:rFonts w:ascii="Arial" w:hAnsi="Arial" w:cs="Arial"/>
-          <w:color w:val="333333"/>
-          <w:sz w:val="26"/>
-          <w:szCs w:val="26"/>
-          <w:shd w:val="clear" w:color="auto" w:fill="FFFFFF"/>
-          <w:lang w:val="en-US"/>
-        </w:rPr>
-        <w:t>Malmöhus</w:t>
-      </w:r>
-      <w:proofErr w:type="spellEnd"/>
-      <w:r>
-        <w:rPr>
-          <w:rFonts w:ascii="Arial" w:hAnsi="Arial" w:cs="Arial"/>
-          <w:color w:val="333333"/>
-          <w:sz w:val="26"/>
-          <w:szCs w:val="26"/>
-          <w:shd w:val="clear" w:color="auto" w:fill="FFFFFF"/>
-          <w:lang w:val="en-US"/>
-        </w:rPr>
-        <w:t xml:space="preserve"> Castle houses several of Malmö's major museums within its historic walls, including </w:t>
+        <w:t>A must-see for any visitor, Malmöhus Castle houses several of Malmö's major museums within its historic walls, including </w:t>
       </w:r>
       <w:r>
         <w:rPr>
@@ -1774,29 +1574,16 @@
         </w:rPr>
         <w:t>…………………</w:t>
       </w:r>
-      <w:proofErr w:type="spellStart"/>
-      <w:r>
-        <w:rPr>
-          <w:rFonts w:ascii="Arial" w:hAnsi="Arial" w:cs="Arial"/>
-          <w:color w:val="333333"/>
-          <w:sz w:val="26"/>
-          <w:szCs w:val="26"/>
-          <w:shd w:val="clear" w:color="auto" w:fill="FFFFFF"/>
-          <w:lang w:val="en-US"/>
-        </w:rPr>
-        <w:t>Malmöhus</w:t>
-      </w:r>
-      <w:proofErr w:type="spellEnd"/>
-      <w:r>
-        <w:rPr>
-          <w:rFonts w:ascii="Arial" w:hAnsi="Arial" w:cs="Arial"/>
-          <w:color w:val="333333"/>
-          <w:sz w:val="26"/>
-          <w:szCs w:val="26"/>
-          <w:shd w:val="clear" w:color="auto" w:fill="FFFFFF"/>
-          <w:lang w:val="en-US"/>
-        </w:rPr>
-        <w:t xml:space="preserve"> Castle transports visitors back to the 16th century.</w:t>
+      <w:r>
+        <w:rPr>
+          <w:rFonts w:ascii="Arial" w:hAnsi="Arial" w:cs="Arial"/>
+          <w:color w:val="333333"/>
+          <w:sz w:val="26"/>
+          <w:szCs w:val="26"/>
+          <w:shd w:val="clear" w:color="auto" w:fill="FFFFFF"/>
+          <w:lang w:val="en-US"/>
+        </w:rPr>
+        <w:t>Malmöhus Castle transports visitors back to the 16th century.</w:t>
       </w:r>
     </w:p>
     <w:p>
@@ -1836,7 +1623,7 @@
                     </pic:cNvPicPr>
                   </pic:nvPicPr>
                   <pic:blipFill>
-                    <a:blip r:embed="rId13">
+                    <a:blip r:embed="rId14">
                       <a:extLst>
                         <a:ext uri="{28A0092B-C50C-407E-A947-70E740481C1C}">
                           <a14:useLocalDpi xmlns:a14="http://schemas.microsoft.com/office/drawing/2010/main" val="0"/>
@@ -1965,51 +1752,7 @@
           <w:szCs w:val="26"/>
           <w:lang w:val="en-US"/>
         </w:rPr>
-        <w:t xml:space="preserve"> of the city, right by </w:t>
-      </w:r>
-      <w:proofErr w:type="spellStart"/>
-      <w:r>
-        <w:rPr>
-          <w:rFonts w:ascii="Arial" w:hAnsi="Arial" w:cs="Arial"/>
-          <w:color w:val="333333"/>
-          <w:sz w:val="26"/>
-          <w:szCs w:val="26"/>
-          <w:lang w:val="en-US"/>
-        </w:rPr>
-        <w:t>Malmöhus</w:t>
-      </w:r>
-      <w:proofErr w:type="spellEnd"/>
-      <w:r>
-        <w:rPr>
-          <w:rFonts w:ascii="Arial" w:hAnsi="Arial" w:cs="Arial"/>
-          <w:color w:val="333333"/>
-          <w:sz w:val="26"/>
-          <w:szCs w:val="26"/>
-          <w:lang w:val="en-US"/>
-        </w:rPr>
-        <w:t xml:space="preserve"> Castle, the 8.4-acre </w:t>
-      </w:r>
-      <w:proofErr w:type="spellStart"/>
-      <w:r>
-        <w:rPr>
-          <w:rFonts w:ascii="Arial" w:hAnsi="Arial" w:cs="Arial"/>
-          <w:color w:val="333333"/>
-          <w:sz w:val="26"/>
-          <w:szCs w:val="26"/>
-          <w:lang w:val="en-US"/>
-        </w:rPr>
-        <w:t>Kungsparken</w:t>
-      </w:r>
-      <w:proofErr w:type="spellEnd"/>
-      <w:r>
-        <w:rPr>
-          <w:rFonts w:ascii="Arial" w:hAnsi="Arial" w:cs="Arial"/>
-          <w:color w:val="333333"/>
-          <w:sz w:val="26"/>
-          <w:szCs w:val="26"/>
-          <w:lang w:val="en-US"/>
-        </w:rPr>
-        <w:t xml:space="preserve"> (The King's Park) is Malmö's oldest park. It was originally called King Oscar's Park after it was opened in 1872 by the Swedish monarch and is inspired by English gardens. Ponds and exotic, old trees</w:t>
+        <w:t xml:space="preserve"> of the city, right by Malmöhus Castle, the 8.4-acre Kungsparken (The King's Park) is Malmö's oldest park. It was originally called King Oscar's Park after it was opened in 1872 by the Swedish monarch and is inspired by English gardens. Ponds and exotic, old trees</w:t>
       </w:r>
       <w:r>
         <w:rPr>
@@ -2132,51 +1875,7 @@
           <w:szCs w:val="26"/>
           <w:lang w:val="en-US"/>
         </w:rPr>
-        <w:t xml:space="preserve">Across a little bridge from </w:t>
-      </w:r>
-      <w:proofErr w:type="spellStart"/>
-      <w:r>
-        <w:rPr>
-          <w:rFonts w:ascii="Arial" w:hAnsi="Arial" w:cs="Arial"/>
-          <w:color w:val="333333"/>
-          <w:sz w:val="26"/>
-          <w:szCs w:val="26"/>
-          <w:lang w:val="en-US"/>
-        </w:rPr>
-        <w:t>Kungsparken</w:t>
-      </w:r>
-      <w:proofErr w:type="spellEnd"/>
-      <w:r>
-        <w:rPr>
-          <w:rFonts w:ascii="Arial" w:hAnsi="Arial" w:cs="Arial"/>
-          <w:color w:val="333333"/>
-          <w:sz w:val="26"/>
-          <w:szCs w:val="26"/>
-          <w:lang w:val="en-US"/>
-        </w:rPr>
-        <w:t xml:space="preserve"> is another beautiful park, </w:t>
-      </w:r>
-      <w:proofErr w:type="spellStart"/>
-      <w:r>
-        <w:rPr>
-          <w:rFonts w:ascii="Arial" w:hAnsi="Arial" w:cs="Arial"/>
-          <w:color w:val="333333"/>
-          <w:sz w:val="26"/>
-          <w:szCs w:val="26"/>
-          <w:lang w:val="en-US"/>
-        </w:rPr>
-        <w:t>Slottsträdgården</w:t>
-      </w:r>
-      <w:proofErr w:type="spellEnd"/>
-      <w:r>
-        <w:rPr>
-          <w:rFonts w:ascii="Arial" w:hAnsi="Arial" w:cs="Arial"/>
-          <w:color w:val="333333"/>
-          <w:sz w:val="26"/>
-          <w:szCs w:val="26"/>
-          <w:lang w:val="en-US"/>
-        </w:rPr>
-        <w:t xml:space="preserve">. Highlights are the castle </w:t>
+        <w:t xml:space="preserve">Across a little bridge from Kungsparken is another beautiful park, Slottsträdgården. Highlights are the castle </w:t>
       </w:r>
       <w:r>
         <w:rPr>
@@ -2319,7 +2018,6 @@
         </w:rPr>
         <w:t> takes you past these picturesque green spaces as well as </w:t>
       </w:r>
-      <w:proofErr w:type="spellStart"/>
       <w:r>
         <w:rPr>
           <w:rFonts w:ascii="Arial" w:hAnsi="Arial" w:cs="Arial"/>
@@ -2330,20 +2028,7 @@
           <w:szCs w:val="26"/>
           <w:lang w:val="en-US"/>
         </w:rPr>
-        <w:t>Malmöhus</w:t>
-      </w:r>
-      <w:proofErr w:type="spellEnd"/>
-      <w:r>
-        <w:rPr>
-          <w:rFonts w:ascii="Arial" w:hAnsi="Arial" w:cs="Arial"/>
-          <w:b/>
-          <w:bCs/>
-          <w:color w:val="333333"/>
-          <w:sz w:val="26"/>
-          <w:szCs w:val="26"/>
-          <w:lang w:val="en-US"/>
-        </w:rPr>
-        <w:t xml:space="preserve"> Castle</w:t>
+        <w:t>Malmöhus Castle</w:t>
       </w:r>
       <w:r>
         <w:rPr>
@@ -2376,31 +2061,8 @@
           <w:szCs w:val="26"/>
           <w:lang w:val="en-US"/>
         </w:rPr>
-        <w:t xml:space="preserve">About a 20-minute walk away from </w:t>
-      </w:r>
-      <w:proofErr w:type="spellStart"/>
-      <w:r>
-        <w:rPr>
-          <w:rFonts w:ascii="Arial" w:hAnsi="Arial" w:cs="Arial"/>
-          <w:color w:val="333333"/>
-          <w:sz w:val="26"/>
-          <w:szCs w:val="26"/>
-          <w:lang w:val="en-US"/>
-        </w:rPr>
-        <w:t>Kungsparken</w:t>
-      </w:r>
-      <w:proofErr w:type="spellEnd"/>
-      <w:r>
-        <w:rPr>
-          <w:rFonts w:ascii="Arial" w:hAnsi="Arial" w:cs="Arial"/>
-          <w:color w:val="333333"/>
-          <w:sz w:val="26"/>
-          <w:szCs w:val="26"/>
-          <w:lang w:val="en-US"/>
-        </w:rPr>
-        <w:t>, </w:t>
-      </w:r>
-      <w:proofErr w:type="spellStart"/>
+        <w:t>About a 20-minute walk away from Kungsparken, </w:t>
+      </w:r>
       <w:r>
         <w:rPr>
           <w:rFonts w:ascii="Arial" w:hAnsi="Arial" w:cs="Arial"/>
@@ -2413,7 +2075,6 @@
         </w:rPr>
         <w:t>Pildammsparken</w:t>
       </w:r>
-      <w:proofErr w:type="spellEnd"/>
       <w:r>
         <w:rPr>
           <w:rFonts w:ascii="Arial" w:hAnsi="Arial" w:cs="Arial"/>
@@ -2451,33 +2112,7 @@
           <w:szCs w:val="34"/>
           <w:lang w:val="en-US" w:eastAsia="pl-PL"/>
         </w:rPr>
-        <w:t xml:space="preserve">6 Malmö </w:t>
-      </w:r>
-      <w:proofErr w:type="spellStart"/>
-      <w:r>
-        <w:rPr>
-          <w:rFonts w:ascii="Arial" w:eastAsia="Times New Roman" w:hAnsi="Arial" w:cs="Arial"/>
-          <w:b/>
-          <w:bCs/>
-          <w:color w:val="2A2A2A"/>
-          <w:sz w:val="34"/>
-          <w:szCs w:val="34"/>
-          <w:lang w:val="en-US" w:eastAsia="pl-PL"/>
-        </w:rPr>
-        <w:t>Konsthall</w:t>
-      </w:r>
-      <w:proofErr w:type="spellEnd"/>
-      <w:r>
-        <w:rPr>
-          <w:rFonts w:ascii="Arial" w:eastAsia="Times New Roman" w:hAnsi="Arial" w:cs="Arial"/>
-          <w:b/>
-          <w:bCs/>
-          <w:color w:val="2A2A2A"/>
-          <w:sz w:val="34"/>
-          <w:szCs w:val="34"/>
-          <w:lang w:val="en-US" w:eastAsia="pl-PL"/>
-        </w:rPr>
-        <w:t xml:space="preserve"> (Malmo Art Gallery)</w:t>
+        <w:t>6 Malmö Konsthall (Malmo Art Gallery)</w:t>
       </w:r>
     </w:p>
     <w:p>
@@ -2551,6 +2186,68 @@
           <w:szCs w:val="26"/>
           <w:lang w:val="en-US" w:eastAsia="pl-PL"/>
         </w:rPr>
+        <w:t>…</w:t>
+      </w:r>
+      <w:r>
+        <w:rPr>
+          <w:rFonts w:ascii="Arial" w:eastAsia="Times New Roman" w:hAnsi="Arial" w:cs="Arial"/>
+          <w:color w:val="333333"/>
+          <w:sz w:val="26"/>
+          <w:szCs w:val="26"/>
+          <w:lang w:val="en-US" w:eastAsia="pl-PL"/>
+        </w:rPr>
+        <w:t>Hosting</w:t>
+      </w:r>
+      <w:r>
+        <w:rPr>
+          <w:rFonts w:ascii="Arial" w:eastAsia="Times New Roman" w:hAnsi="Arial" w:cs="Arial"/>
+          <w:color w:val="333333"/>
+          <w:sz w:val="26"/>
+          <w:szCs w:val="26"/>
+          <w:lang w:val="en-US" w:eastAsia="pl-PL"/>
+        </w:rPr>
+        <w:t>………………….</w:t>
+      </w:r>
+      <w:r>
+        <w:rPr>
+          <w:rFonts w:ascii="Arial" w:eastAsia="Times New Roman" w:hAnsi="Arial" w:cs="Arial"/>
+          <w:color w:val="333333"/>
+          <w:sz w:val="26"/>
+          <w:szCs w:val="26"/>
+          <w:lang w:val="en-US" w:eastAsia="pl-PL"/>
+        </w:rPr>
+        <w:t>rotating exhibitions of national and international contemporary art, Malmö Konsthall (Malmö Art Gallery) opened in 1975 and has one of Europe's largest exhibition halls. The construction materials are light and simple - concrete, glass, wood, and aluminum. Constructed of 550 domes, the ceiling in th</w:t>
+      </w:r>
+      <w:r>
+        <w:rPr>
+          <w:rFonts w:ascii="Arial" w:eastAsia="Times New Roman" w:hAnsi="Arial" w:cs="Arial"/>
+          <w:color w:val="333333"/>
+          <w:sz w:val="26"/>
+          <w:szCs w:val="26"/>
+          <w:lang w:val="en-US" w:eastAsia="pl-PL"/>
+        </w:rPr>
+        <w:t>e gallery varies in height and …</w:t>
+      </w:r>
+      <w:r>
+        <w:rPr>
+          <w:rFonts w:ascii="Arial" w:eastAsia="Times New Roman" w:hAnsi="Arial" w:cs="Arial"/>
+          <w:color w:val="333333"/>
+          <w:sz w:val="26"/>
+          <w:szCs w:val="26"/>
+          <w:lang w:val="en-US" w:eastAsia="pl-PL"/>
+        </w:rPr>
+        <w:t>incorporates</w:t>
+      </w:r>
+      <w:bookmarkStart w:id="0" w:name="_GoBack"/>
+      <w:bookmarkEnd w:id="0"/>
+      <w:r>
+        <w:rPr>
+          <w:rFonts w:ascii="Arial" w:eastAsia="Times New Roman" w:hAnsi="Arial" w:cs="Arial"/>
+          <w:color w:val="333333"/>
+          <w:sz w:val="26"/>
+          <w:szCs w:val="26"/>
+          <w:lang w:val="en-US" w:eastAsia="pl-PL"/>
+        </w:rPr>
         <w:t>…………………….</w:t>
       </w:r>
       <w:r>
@@ -2561,48 +2258,6 @@
           <w:szCs w:val="26"/>
           <w:lang w:val="en-US" w:eastAsia="pl-PL"/>
         </w:rPr>
-        <w:t xml:space="preserve">rotating exhibitions of national and international contemporary art, Malmö </w:t>
-      </w:r>
-      <w:proofErr w:type="spellStart"/>
-      <w:r>
-        <w:rPr>
-          <w:rFonts w:ascii="Arial" w:eastAsia="Times New Roman" w:hAnsi="Arial" w:cs="Arial"/>
-          <w:color w:val="333333"/>
-          <w:sz w:val="26"/>
-          <w:szCs w:val="26"/>
-          <w:lang w:val="en-US" w:eastAsia="pl-PL"/>
-        </w:rPr>
-        <w:t>Konsthall</w:t>
-      </w:r>
-      <w:proofErr w:type="spellEnd"/>
-      <w:r>
-        <w:rPr>
-          <w:rFonts w:ascii="Arial" w:eastAsia="Times New Roman" w:hAnsi="Arial" w:cs="Arial"/>
-          <w:color w:val="333333"/>
-          <w:sz w:val="26"/>
-          <w:szCs w:val="26"/>
-          <w:lang w:val="en-US" w:eastAsia="pl-PL"/>
-        </w:rPr>
-        <w:t xml:space="preserve"> (Malmö Art Gallery) opened in 1975 and has one of Europe's largest exhibition halls. The construction materials are light and simple - concrete, glass, wood, and aluminum. Constructed of 550 domes, the ceiling in th</w:t>
-      </w:r>
-      <w:r>
-        <w:rPr>
-          <w:rFonts w:ascii="Arial" w:eastAsia="Times New Roman" w:hAnsi="Arial" w:cs="Arial"/>
-          <w:color w:val="333333"/>
-          <w:sz w:val="26"/>
-          <w:szCs w:val="26"/>
-          <w:lang w:val="en-US" w:eastAsia="pl-PL"/>
-        </w:rPr>
-        <w:t>e gallery varies in height and ……………………….</w:t>
-      </w:r>
-      <w:r>
-        <w:rPr>
-          <w:rFonts w:ascii="Arial" w:eastAsia="Times New Roman" w:hAnsi="Arial" w:cs="Arial"/>
-          <w:color w:val="333333"/>
-          <w:sz w:val="26"/>
-          <w:szCs w:val="26"/>
-          <w:lang w:val="en-US" w:eastAsia="pl-PL"/>
-        </w:rPr>
         <w:t xml:space="preserve"> plenty of natural light. The result is a structure that is almost as interesting as the thought-provoking exhibits it hosts. If visiting on a Sunday, you can enjoy a great </w:t>
       </w:r>
       <w:r>
@@ -2655,33 +2310,7 @@
           <w:szCs w:val="26"/>
           <w:lang w:val="en-US" w:eastAsia="pl-PL"/>
         </w:rPr>
-        <w:t xml:space="preserve">Restaurant </w:t>
-      </w:r>
-      <w:proofErr w:type="spellStart"/>
-      <w:r>
-        <w:rPr>
-          <w:rFonts w:ascii="Arial" w:eastAsia="Times New Roman" w:hAnsi="Arial" w:cs="Arial"/>
-          <w:b/>
-          <w:bCs/>
-          <w:color w:val="333333"/>
-          <w:sz w:val="26"/>
-          <w:szCs w:val="26"/>
-          <w:lang w:val="en-US" w:eastAsia="pl-PL"/>
-        </w:rPr>
-        <w:t>Smak</w:t>
-      </w:r>
-      <w:proofErr w:type="spellEnd"/>
-      <w:r>
-        <w:rPr>
-          <w:rFonts w:ascii="Arial" w:eastAsia="Times New Roman" w:hAnsi="Arial" w:cs="Arial"/>
-          <w:b/>
-          <w:bCs/>
-          <w:color w:val="333333"/>
-          <w:sz w:val="26"/>
-          <w:szCs w:val="26"/>
-          <w:lang w:val="en-US" w:eastAsia="pl-PL"/>
-        </w:rPr>
-        <w:t>,</w:t>
+        <w:t>Restaurant Smak,</w:t>
       </w:r>
       <w:r>
         <w:rPr>
@@ -2728,7 +2357,7 @@
                     </pic:cNvPicPr>
                   </pic:nvPicPr>
                   <pic:blipFill>
-                    <a:blip r:embed="rId14">
+                    <a:blip r:embed="rId15">
                       <a:extLst>
                         <a:ext uri="{28A0092B-C50C-407E-A947-70E740481C1C}">
                           <a14:useLocalDpi xmlns:a14="http://schemas.microsoft.com/office/drawing/2010/main" val="0"/>
@@ -2853,7 +2482,7 @@
                     </pic:cNvPicPr>
                   </pic:nvPicPr>
                   <pic:blipFill>
-                    <a:blip r:embed="rId15">
+                    <a:blip r:embed="rId16">
                       <a:extLst>
                         <a:ext uri="{28A0092B-C50C-407E-A947-70E740481C1C}">
                           <a14:useLocalDpi xmlns:a14="http://schemas.microsoft.com/office/drawing/2010/main" val="0"/>
@@ -2967,81 +2596,9 @@
           <w:shd w:val="clear" w:color="auto" w:fill="FFFFFF"/>
           <w:lang w:val="en-US"/>
         </w:rPr>
-        <w:t xml:space="preserve"> (St. Petri </w:t>
-      </w:r>
-      <w:proofErr w:type="spellStart"/>
-      <w:r>
-        <w:rPr>
-          <w:rFonts w:ascii="Arial" w:hAnsi="Arial" w:cs="Arial"/>
-          <w:color w:val="333333"/>
-          <w:sz w:val="26"/>
-          <w:szCs w:val="26"/>
-          <w:shd w:val="clear" w:color="auto" w:fill="FFFFFF"/>
-          <w:lang w:val="en-US"/>
-        </w:rPr>
-        <w:t>Kyrka</w:t>
-      </w:r>
-      <w:proofErr w:type="spellEnd"/>
-      <w:r>
-        <w:rPr>
-          <w:rFonts w:ascii="Arial" w:hAnsi="Arial" w:cs="Arial"/>
-          <w:color w:val="333333"/>
-          <w:sz w:val="26"/>
-          <w:szCs w:val="26"/>
-          <w:shd w:val="clear" w:color="auto" w:fill="FFFFFF"/>
-          <w:lang w:val="en-US"/>
-        </w:rPr>
-        <w:t>), the Museum of Modernism (</w:t>
-      </w:r>
-      <w:proofErr w:type="spellStart"/>
-      <w:r>
-        <w:rPr>
-          <w:rFonts w:ascii="Arial" w:hAnsi="Arial" w:cs="Arial"/>
-          <w:color w:val="333333"/>
-          <w:sz w:val="26"/>
-          <w:szCs w:val="26"/>
-          <w:shd w:val="clear" w:color="auto" w:fill="FFFFFF"/>
-          <w:lang w:val="en-US"/>
-        </w:rPr>
-        <w:t>Moderna</w:t>
-      </w:r>
-      <w:proofErr w:type="spellEnd"/>
-      <w:r>
-        <w:rPr>
-          <w:rFonts w:ascii="Arial" w:hAnsi="Arial" w:cs="Arial"/>
-          <w:color w:val="333333"/>
-          <w:sz w:val="26"/>
-          <w:szCs w:val="26"/>
-          <w:shd w:val="clear" w:color="auto" w:fill="FFFFFF"/>
-          <w:lang w:val="en-US"/>
-        </w:rPr>
-        <w:t xml:space="preserve"> </w:t>
-      </w:r>
-      <w:proofErr w:type="spellStart"/>
-      <w:r>
-        <w:rPr>
-          <w:rFonts w:ascii="Arial" w:hAnsi="Arial" w:cs="Arial"/>
-          <w:color w:val="333333"/>
-          <w:sz w:val="26"/>
-          <w:szCs w:val="26"/>
-          <w:shd w:val="clear" w:color="auto" w:fill="FFFFFF"/>
-          <w:lang w:val="en-US"/>
-        </w:rPr>
-        <w:t>Museet</w:t>
-      </w:r>
-      <w:proofErr w:type="spellEnd"/>
-      <w:r>
-        <w:rPr>
-          <w:rFonts w:ascii="Arial" w:hAnsi="Arial" w:cs="Arial"/>
-          <w:color w:val="333333"/>
-          <w:sz w:val="26"/>
-          <w:szCs w:val="26"/>
-          <w:shd w:val="clear" w:color="auto" w:fill="FFFFFF"/>
-          <w:lang w:val="en-US"/>
-        </w:rPr>
-        <w:t>) is known as a little piece of </w:t>
-      </w:r>
-      <w:hyperlink r:id="rId16" w:history="1">
+        <w:t> (St. Petri Kyrka), the Museum of Modernism (Moderna Museet) is known as a little piece of </w:t>
+      </w:r>
+      <w:hyperlink r:id="rId17" w:history="1">
         <w:r>
           <w:rPr>
             <w:rStyle w:val="Hipercze"/>
@@ -3109,55 +2666,7 @@
           <w:shd w:val="clear" w:color="auto" w:fill="FFFFFF"/>
           <w:lang w:val="en-US"/>
         </w:rPr>
-        <w:t xml:space="preserve">-owned </w:t>
-      </w:r>
-      <w:proofErr w:type="spellStart"/>
-      <w:r>
-        <w:rPr>
-          <w:rFonts w:ascii="Arial" w:hAnsi="Arial" w:cs="Arial"/>
-          <w:color w:val="333333"/>
-          <w:sz w:val="26"/>
-          <w:szCs w:val="26"/>
-          <w:shd w:val="clear" w:color="auto" w:fill="FFFFFF"/>
-          <w:lang w:val="en-US"/>
-        </w:rPr>
-        <w:t>Moderna</w:t>
-      </w:r>
-      <w:proofErr w:type="spellEnd"/>
-      <w:r>
-        <w:rPr>
-          <w:rFonts w:ascii="Arial" w:hAnsi="Arial" w:cs="Arial"/>
-          <w:color w:val="333333"/>
-          <w:sz w:val="26"/>
-          <w:szCs w:val="26"/>
-          <w:shd w:val="clear" w:color="auto" w:fill="FFFFFF"/>
-          <w:lang w:val="en-US"/>
-        </w:rPr>
-        <w:t xml:space="preserve"> </w:t>
-      </w:r>
-      <w:proofErr w:type="spellStart"/>
-      <w:r>
-        <w:rPr>
-          <w:rFonts w:ascii="Arial" w:hAnsi="Arial" w:cs="Arial"/>
-          <w:color w:val="333333"/>
-          <w:sz w:val="26"/>
-          <w:szCs w:val="26"/>
-          <w:shd w:val="clear" w:color="auto" w:fill="FFFFFF"/>
-          <w:lang w:val="en-US"/>
-        </w:rPr>
-        <w:t>Museet</w:t>
-      </w:r>
-      <w:proofErr w:type="spellEnd"/>
-      <w:r>
-        <w:rPr>
-          <w:rFonts w:ascii="Arial" w:hAnsi="Arial" w:cs="Arial"/>
-          <w:color w:val="333333"/>
-          <w:sz w:val="26"/>
-          <w:szCs w:val="26"/>
-          <w:shd w:val="clear" w:color="auto" w:fill="FFFFFF"/>
-          <w:lang w:val="en-US"/>
-        </w:rPr>
-        <w:t xml:space="preserve"> (Stockholm), and it also runs courses and seminars. Formerly an electricity plant with a </w:t>
+        <w:t xml:space="preserve">-owned Moderna Museet (Stockholm), and it also runs courses and seminars. Formerly an electricity plant with a </w:t>
       </w:r>
       <w:r>
         <w:rPr>
@@ -3285,7 +2794,7 @@
                     </pic:cNvPicPr>
                   </pic:nvPicPr>
                   <pic:blipFill>
-                    <a:blip r:embed="rId17">
+                    <a:blip r:embed="rId18">
                       <a:extLst>
                         <a:ext uri="{28A0092B-C50C-407E-A947-70E740481C1C}">
                           <a14:useLocalDpi xmlns:a14="http://schemas.microsoft.com/office/drawing/2010/main" val="0"/>
@@ -3375,31 +2884,7 @@
           <w:shd w:val="clear" w:color="auto" w:fill="FFFFFF"/>
           <w:lang w:val="en-US"/>
         </w:rPr>
-        <w:t xml:space="preserve">Near Central Station, Sankt Petri </w:t>
-      </w:r>
-      <w:proofErr w:type="spellStart"/>
-      <w:r>
-        <w:rPr>
-          <w:rFonts w:ascii="Arial" w:hAnsi="Arial" w:cs="Arial"/>
-          <w:color w:val="333333"/>
-          <w:sz w:val="26"/>
-          <w:szCs w:val="26"/>
-          <w:shd w:val="clear" w:color="auto" w:fill="FFFFFF"/>
-          <w:lang w:val="en-US"/>
-        </w:rPr>
-        <w:t>Kyrka</w:t>
-      </w:r>
-      <w:proofErr w:type="spellEnd"/>
-      <w:r>
-        <w:rPr>
-          <w:rFonts w:ascii="Arial" w:hAnsi="Arial" w:cs="Arial"/>
-          <w:color w:val="333333"/>
-          <w:sz w:val="26"/>
-          <w:szCs w:val="26"/>
-          <w:shd w:val="clear" w:color="auto" w:fill="FFFFFF"/>
-          <w:lang w:val="en-US"/>
-        </w:rPr>
-        <w:t xml:space="preserve"> (St. Peter's Church) dates from the 14th century and is Malmo's oldest church. This</w:t>
+        <w:t>Near Central Station, Sankt Petri Kyrka (St. Peter's Church) dates from the 14th century and is Malmo's oldest church. This</w:t>
       </w:r>
       <w:r>
         <w:rPr>
@@ -3487,31 +2972,7 @@
           <w:shd w:val="clear" w:color="auto" w:fill="FFFFFF"/>
           <w:lang w:val="en-US"/>
         </w:rPr>
-        <w:t xml:space="preserve">in the </w:t>
-      </w:r>
-      <w:proofErr w:type="spellStart"/>
-      <w:r>
-        <w:rPr>
-          <w:rFonts w:ascii="Arial" w:hAnsi="Arial" w:cs="Arial"/>
-          <w:color w:val="333333"/>
-          <w:sz w:val="26"/>
-          <w:szCs w:val="26"/>
-          <w:shd w:val="clear" w:color="auto" w:fill="FFFFFF"/>
-          <w:lang w:val="en-US"/>
-        </w:rPr>
-        <w:t>Krämare</w:t>
-      </w:r>
-      <w:proofErr w:type="spellEnd"/>
-      <w:r>
-        <w:rPr>
-          <w:rFonts w:ascii="Arial" w:hAnsi="Arial" w:cs="Arial"/>
-          <w:color w:val="333333"/>
-          <w:sz w:val="26"/>
-          <w:szCs w:val="26"/>
-          <w:shd w:val="clear" w:color="auto" w:fill="FFFFFF"/>
-          <w:lang w:val="en-US"/>
-        </w:rPr>
-        <w:t xml:space="preserve"> Chapel were restored, providing a </w:t>
+        <w:t xml:space="preserve">in the Krämare Chapel were restored, providing a </w:t>
       </w:r>
       <w:r>
         <w:rPr>
@@ -3728,10 +3189,13 @@
           <w:szCs w:val="34"/>
           <w:lang w:val="en-US" w:eastAsia="pl-PL"/>
         </w:rPr>
-        <w:t>10 </w:t>
-      </w:r>
-      <w:proofErr w:type="spellStart"/>
-      <w:r>
+        <w:t>10 Katrinetorp Country House</w:t>
+      </w:r>
+    </w:p>
+    <w:p>
+      <w:pPr>
+        <w:shd w:val="clear" w:color="auto" w:fill="FFFFFF"/>
+        <w:spacing w:before="100" w:beforeAutospacing="1" w:after="100" w:afterAutospacing="1" w:line="240" w:lineRule="auto"/>
         <w:rPr>
           <w:rFonts w:ascii="Arial" w:eastAsia="Times New Roman" w:hAnsi="Arial" w:cs="Arial"/>
           <w:b/>
@@ -3741,35 +3205,6 @@
           <w:szCs w:val="34"/>
           <w:lang w:val="en-US" w:eastAsia="pl-PL"/>
         </w:rPr>
-        <w:t>Katrinetorp</w:t>
-      </w:r>
-      <w:proofErr w:type="spellEnd"/>
-      <w:r>
-        <w:rPr>
-          <w:rFonts w:ascii="Arial" w:eastAsia="Times New Roman" w:hAnsi="Arial" w:cs="Arial"/>
-          <w:b/>
-          <w:bCs/>
-          <w:color w:val="2A2A2A"/>
-          <w:sz w:val="34"/>
-          <w:szCs w:val="34"/>
-          <w:lang w:val="en-US" w:eastAsia="pl-PL"/>
-        </w:rPr>
-        <w:t xml:space="preserve"> Country House</w:t>
-      </w:r>
-    </w:p>
-    <w:p>
-      <w:pPr>
-        <w:shd w:val="clear" w:color="auto" w:fill="FFFFFF"/>
-        <w:spacing w:before="100" w:beforeAutospacing="1" w:after="100" w:afterAutospacing="1" w:line="240" w:lineRule="auto"/>
-        <w:rPr>
-          <w:rFonts w:ascii="Arial" w:eastAsia="Times New Roman" w:hAnsi="Arial" w:cs="Arial"/>
-          <w:b/>
-          <w:bCs/>
-          <w:color w:val="2A2A2A"/>
-          <w:sz w:val="34"/>
-          <w:szCs w:val="34"/>
-          <w:lang w:val="en-US" w:eastAsia="pl-PL"/>
-        </w:rPr>
       </w:pPr>
     </w:p>
     <w:p>
@@ -3823,40 +3258,16 @@
           <w:lang w:eastAsia="pl-PL"/>
         </w:rPr>
       </w:pPr>
-      <w:proofErr w:type="spellStart"/>
-      <w:r>
-        <w:rPr>
-          <w:rFonts w:ascii="Arial" w:eastAsia="Times New Roman" w:hAnsi="Arial" w:cs="Arial"/>
-          <w:color w:val="333333"/>
-          <w:sz w:val="26"/>
-          <w:szCs w:val="26"/>
-          <w:lang w:val="en-US" w:eastAsia="pl-PL"/>
-        </w:rPr>
-        <w:t>Katrinetorp</w:t>
-      </w:r>
-      <w:proofErr w:type="spellEnd"/>
-      <w:r>
-        <w:rPr>
-          <w:rFonts w:ascii="Arial" w:eastAsia="Times New Roman" w:hAnsi="Arial" w:cs="Arial"/>
-          <w:color w:val="333333"/>
-          <w:sz w:val="26"/>
-          <w:szCs w:val="26"/>
-          <w:lang w:val="en-US" w:eastAsia="pl-PL"/>
-        </w:rPr>
-        <w:t>, on the outskirts of Malmö, (about a 15-minute easy drive) is one of the best-preserved Empire-style manor houses (</w:t>
-      </w:r>
-      <w:proofErr w:type="spellStart"/>
-      <w:r>
-        <w:rPr>
-          <w:rFonts w:ascii="Arial" w:eastAsia="Times New Roman" w:hAnsi="Arial" w:cs="Arial"/>
-          <w:color w:val="333333"/>
-          <w:sz w:val="26"/>
-          <w:szCs w:val="26"/>
-          <w:lang w:val="en-US" w:eastAsia="pl-PL"/>
-        </w:rPr>
-        <w:t>Herrgård</w:t>
-      </w:r>
-      <w:proofErr w:type="spellEnd"/>
+      <w:r>
+        <w:rPr>
+          <w:rFonts w:ascii="Arial" w:eastAsia="Times New Roman" w:hAnsi="Arial" w:cs="Arial"/>
+          <w:color w:val="333333"/>
+          <w:sz w:val="26"/>
+          <w:szCs w:val="26"/>
+          <w:lang w:val="en-US" w:eastAsia="pl-PL"/>
+        </w:rPr>
+        <w:t>Katrinetorp, on the outskirts of Malmö, (about a 15-minute easy drive) is one of the best-preserved Empire-style manor houses (Herrgård</w:t>
+      </w:r>
       <w:r>
         <w:rPr>
           <w:rFonts w:ascii="Arial" w:eastAsia="Times New Roman" w:hAnsi="Arial" w:cs="Arial"/>
@@ -3928,31 +3339,8 @@
           <w:lang w:val="en-US" w:eastAsia="pl-PL"/>
         </w:rPr>
         <w:lastRenderedPageBreak/>
-        <w:t xml:space="preserve">café, restaurant, and antique store. During the year, </w:t>
-      </w:r>
-      <w:proofErr w:type="spellStart"/>
-      <w:r>
-        <w:rPr>
-          <w:rFonts w:ascii="Arial" w:eastAsia="Times New Roman" w:hAnsi="Arial" w:cs="Arial"/>
-          <w:color w:val="333333"/>
-          <w:sz w:val="26"/>
-          <w:szCs w:val="26"/>
-          <w:lang w:val="en-US" w:eastAsia="pl-PL"/>
-        </w:rPr>
-        <w:t>Katrinetorp</w:t>
-      </w:r>
-      <w:proofErr w:type="spellEnd"/>
-      <w:r>
-        <w:rPr>
-          <w:rFonts w:ascii="Arial" w:eastAsia="Times New Roman" w:hAnsi="Arial" w:cs="Arial"/>
-          <w:color w:val="333333"/>
-          <w:sz w:val="26"/>
-          <w:szCs w:val="26"/>
-          <w:lang w:val="en-US" w:eastAsia="pl-PL"/>
-        </w:rPr>
-        <w:t xml:space="preserve"> hosts a harvest fair, a Christmas market, various exhibitions, and evening concerts. </w:t>
-      </w:r>
-      <w:proofErr w:type="spellStart"/>
+        <w:t xml:space="preserve">café, restaurant, and antique store. During the year, Katrinetorp hosts a harvest fair, a Christmas market, various exhibitions, and evening concerts. </w:t>
+      </w:r>
       <w:r>
         <w:rPr>
           <w:rFonts w:ascii="Arial" w:eastAsia="Times New Roman" w:hAnsi="Arial" w:cs="Arial"/>
@@ -3961,141 +3349,8 @@
           <w:szCs w:val="26"/>
           <w:lang w:eastAsia="pl-PL"/>
         </w:rPr>
-        <w:t>Guided</w:t>
-      </w:r>
-      <w:proofErr w:type="spellEnd"/>
-      <w:r>
-        <w:rPr>
-          <w:rFonts w:ascii="Arial" w:eastAsia="Times New Roman" w:hAnsi="Arial" w:cs="Arial"/>
-          <w:color w:val="333333"/>
-          <w:sz w:val="26"/>
-          <w:szCs w:val="26"/>
-          <w:lang w:eastAsia="pl-PL"/>
-        </w:rPr>
-        <w:t xml:space="preserve"> </w:t>
-      </w:r>
-      <w:proofErr w:type="spellStart"/>
-      <w:r>
-        <w:rPr>
-          <w:rFonts w:ascii="Arial" w:eastAsia="Times New Roman" w:hAnsi="Arial" w:cs="Arial"/>
-          <w:color w:val="333333"/>
-          <w:sz w:val="26"/>
-          <w:szCs w:val="26"/>
-          <w:lang w:eastAsia="pl-PL"/>
-        </w:rPr>
-        <w:t>tours</w:t>
-      </w:r>
-      <w:proofErr w:type="spellEnd"/>
-      <w:r>
-        <w:rPr>
-          <w:rFonts w:ascii="Arial" w:eastAsia="Times New Roman" w:hAnsi="Arial" w:cs="Arial"/>
-          <w:color w:val="333333"/>
-          <w:sz w:val="26"/>
-          <w:szCs w:val="26"/>
-          <w:lang w:eastAsia="pl-PL"/>
-        </w:rPr>
-        <w:t xml:space="preserve"> are </w:t>
-      </w:r>
-      <w:proofErr w:type="spellStart"/>
-      <w:r>
-        <w:rPr>
-          <w:rFonts w:ascii="Arial" w:eastAsia="Times New Roman" w:hAnsi="Arial" w:cs="Arial"/>
-          <w:color w:val="333333"/>
-          <w:sz w:val="26"/>
-          <w:szCs w:val="26"/>
-          <w:lang w:eastAsia="pl-PL"/>
-        </w:rPr>
-        <w:t>available</w:t>
-      </w:r>
-      <w:proofErr w:type="spellEnd"/>
-      <w:r>
-        <w:rPr>
-          <w:rFonts w:ascii="Arial" w:eastAsia="Times New Roman" w:hAnsi="Arial" w:cs="Arial"/>
-          <w:color w:val="333333"/>
-          <w:sz w:val="26"/>
-          <w:szCs w:val="26"/>
-          <w:lang w:eastAsia="pl-PL"/>
-        </w:rPr>
-        <w:t xml:space="preserve"> </w:t>
-      </w:r>
-      <w:proofErr w:type="spellStart"/>
-      <w:r>
-        <w:rPr>
-          <w:rFonts w:ascii="Arial" w:eastAsia="Times New Roman" w:hAnsi="Arial" w:cs="Arial"/>
-          <w:color w:val="333333"/>
-          <w:sz w:val="26"/>
-          <w:szCs w:val="26"/>
-          <w:lang w:eastAsia="pl-PL"/>
-        </w:rPr>
-        <w:t>during</w:t>
-      </w:r>
-      <w:proofErr w:type="spellEnd"/>
-      <w:r>
-        <w:rPr>
-          <w:rFonts w:ascii="Arial" w:eastAsia="Times New Roman" w:hAnsi="Arial" w:cs="Arial"/>
-          <w:color w:val="333333"/>
-          <w:sz w:val="26"/>
-          <w:szCs w:val="26"/>
-          <w:lang w:eastAsia="pl-PL"/>
-        </w:rPr>
-        <w:t xml:space="preserve"> the </w:t>
-      </w:r>
-      <w:proofErr w:type="spellStart"/>
-      <w:r>
-        <w:rPr>
-          <w:rFonts w:ascii="Arial" w:eastAsia="Times New Roman" w:hAnsi="Arial" w:cs="Arial"/>
-          <w:color w:val="333333"/>
-          <w:sz w:val="26"/>
-          <w:szCs w:val="26"/>
-          <w:lang w:eastAsia="pl-PL"/>
-        </w:rPr>
-        <w:t>summer</w:t>
-      </w:r>
-      <w:proofErr w:type="spellEnd"/>
-      <w:r>
-        <w:rPr>
-          <w:rFonts w:ascii="Arial" w:eastAsia="Times New Roman" w:hAnsi="Arial" w:cs="Arial"/>
-          <w:color w:val="333333"/>
-          <w:sz w:val="26"/>
-          <w:szCs w:val="26"/>
-          <w:lang w:eastAsia="pl-PL"/>
-        </w:rPr>
-        <w:t xml:space="preserve"> on </w:t>
-      </w:r>
-      <w:proofErr w:type="spellStart"/>
-      <w:r>
-        <w:rPr>
-          <w:rFonts w:ascii="Arial" w:eastAsia="Times New Roman" w:hAnsi="Arial" w:cs="Arial"/>
-          <w:color w:val="333333"/>
-          <w:sz w:val="26"/>
-          <w:szCs w:val="26"/>
-          <w:lang w:eastAsia="pl-PL"/>
-        </w:rPr>
-        <w:t>select</w:t>
-      </w:r>
-      <w:proofErr w:type="spellEnd"/>
-      <w:r>
-        <w:rPr>
-          <w:rFonts w:ascii="Arial" w:eastAsia="Times New Roman" w:hAnsi="Arial" w:cs="Arial"/>
-          <w:color w:val="333333"/>
-          <w:sz w:val="26"/>
-          <w:szCs w:val="26"/>
-          <w:lang w:eastAsia="pl-PL"/>
-        </w:rPr>
-        <w:t xml:space="preserve"> </w:t>
-      </w:r>
-      <w:proofErr w:type="spellStart"/>
-      <w:r>
-        <w:rPr>
-          <w:rFonts w:ascii="Arial" w:eastAsia="Times New Roman" w:hAnsi="Arial" w:cs="Arial"/>
-          <w:color w:val="333333"/>
-          <w:sz w:val="26"/>
-          <w:szCs w:val="26"/>
-          <w:lang w:eastAsia="pl-PL"/>
-        </w:rPr>
-        <w:t>days</w:t>
-      </w:r>
-      <w:proofErr w:type="spellEnd"/>
+        <w:t>Guided tours are available during the summer on select days</w:t>
+      </w:r>
     </w:p>
     <w:p>
       <w:pPr>
@@ -4171,7 +3426,7 @@
                     </pic:cNvPicPr>
                   </pic:nvPicPr>
                   <pic:blipFill>
-                    <a:blip r:embed="rId18">
+                    <a:blip r:embed="rId19">
                       <a:extLst>
                         <a:ext uri="{28A0092B-C50C-407E-A947-70E740481C1C}">
                           <a14:useLocalDpi xmlns:a14="http://schemas.microsoft.com/office/drawing/2010/main" val="0"/>
@@ -4218,31 +3473,7 @@
           <w:shd w:val="clear" w:color="auto" w:fill="FFFFFF"/>
           <w:lang w:val="en-US"/>
         </w:rPr>
-        <w:t xml:space="preserve">Malmö's </w:t>
-      </w:r>
-      <w:proofErr w:type="spellStart"/>
-      <w:r>
-        <w:rPr>
-          <w:rFonts w:ascii="Arial" w:hAnsi="Arial" w:cs="Arial"/>
-          <w:color w:val="333333"/>
-          <w:sz w:val="26"/>
-          <w:szCs w:val="26"/>
-          <w:shd w:val="clear" w:color="auto" w:fill="FFFFFF"/>
-          <w:lang w:val="en-US"/>
-        </w:rPr>
-        <w:t>Folkets</w:t>
-      </w:r>
-      <w:proofErr w:type="spellEnd"/>
-      <w:r>
-        <w:rPr>
-          <w:rFonts w:ascii="Arial" w:hAnsi="Arial" w:cs="Arial"/>
-          <w:color w:val="333333"/>
-          <w:sz w:val="26"/>
-          <w:szCs w:val="26"/>
-          <w:shd w:val="clear" w:color="auto" w:fill="FFFFFF"/>
-          <w:lang w:val="en-US"/>
-        </w:rPr>
-        <w:t xml:space="preserve"> Park (People's Park) is a favorite destination for locals and visitors - especially families with young children. For more than a century, people have come here to unwind. Among other tourist attractions, you'll find a green area with ponds, a popular children's</w:t>
+        <w:t>Malmö's Folkets Park (People's Park) is a favorite destination for locals and visitors - especially families with young children. For more than a century, people have come here to unwind. Among other tourist attractions, you'll find a green area with ponds, a popular children's</w:t>
       </w:r>
       <w:r>
         <w:rPr>

</xml_diff>

<commit_message>
lesson 308 - Monday
</commit_message>
<xml_diff>
--- a/english_via_skype/solutions/doc/lesson_303_Malmo_edit.docx
+++ b/english_via_skype/solutions/doc/lesson_303_Malmo_edit.docx
@@ -2238,8 +2238,6 @@
         </w:rPr>
         <w:t>incorporates</w:t>
       </w:r>
-      <w:bookmarkStart w:id="0" w:name="_GoBack"/>
-      <w:bookmarkEnd w:id="0"/>
       <w:r>
         <w:rPr>
           <w:rFonts w:ascii="Arial" w:eastAsia="Times New Roman" w:hAnsi="Arial" w:cs="Arial"/>
@@ -2950,96 +2948,98 @@
           <w:shd w:val="clear" w:color="auto" w:fill="FFFFFF"/>
           <w:lang w:val="en-US"/>
         </w:rPr>
+        <w:t>murals</w:t>
+      </w:r>
+      <w:r>
+        <w:rPr>
+          <w:rFonts w:ascii="Arial" w:hAnsi="Arial" w:cs="Arial"/>
+          <w:color w:val="333333"/>
+          <w:sz w:val="26"/>
+          <w:szCs w:val="26"/>
+          <w:shd w:val="clear" w:color="auto" w:fill="FFFFFF"/>
+          <w:lang w:val="en-US"/>
+        </w:rPr>
+        <w:t>……………</w:t>
+      </w:r>
+      <w:r>
+        <w:rPr>
+          <w:rFonts w:ascii="Arial" w:hAnsi="Arial" w:cs="Arial"/>
+          <w:color w:val="333333"/>
+          <w:sz w:val="26"/>
+          <w:szCs w:val="26"/>
+          <w:shd w:val="clear" w:color="auto" w:fill="FFFFFF"/>
+          <w:lang w:val="en-US"/>
+        </w:rPr>
+        <w:t xml:space="preserve">in the Krämare Chapel were restored, providing a </w:t>
+      </w:r>
+      <w:r>
+        <w:rPr>
+          <w:rFonts w:ascii="Arial" w:hAnsi="Arial" w:cs="Arial"/>
+          <w:color w:val="333333"/>
+          <w:sz w:val="26"/>
+          <w:szCs w:val="26"/>
+          <w:shd w:val="clear" w:color="auto" w:fill="FFFFFF"/>
+          <w:lang w:val="en-US"/>
+        </w:rPr>
+        <w:t>…</w:t>
+      </w:r>
+      <w:r>
+        <w:rPr>
+          <w:rFonts w:ascii="Arial" w:hAnsi="Arial" w:cs="Arial"/>
+          <w:color w:val="333333"/>
+          <w:sz w:val="26"/>
+          <w:szCs w:val="26"/>
+          <w:shd w:val="clear" w:color="auto" w:fill="FFFFFF"/>
+          <w:lang w:val="en-US"/>
+        </w:rPr>
+        <w:t>glimpse</w:t>
+      </w:r>
+      <w:r>
+        <w:rPr>
+          <w:rFonts w:ascii="Arial" w:hAnsi="Arial" w:cs="Arial"/>
+          <w:color w:val="333333"/>
+          <w:sz w:val="26"/>
+          <w:szCs w:val="26"/>
+          <w:shd w:val="clear" w:color="auto" w:fill="FFFFFF"/>
+          <w:lang w:val="en-US"/>
+        </w:rPr>
+        <w:t>…………………….</w:t>
+      </w:r>
+      <w:r>
+        <w:rPr>
+          <w:rFonts w:ascii="Arial" w:hAnsi="Arial" w:cs="Arial"/>
+          <w:color w:val="333333"/>
+          <w:sz w:val="26"/>
+          <w:szCs w:val="26"/>
+          <w:shd w:val="clear" w:color="auto" w:fill="FFFFFF"/>
+          <w:lang w:val="en-US"/>
+        </w:rPr>
+        <w:t>of the</w:t>
+      </w:r>
+      <w:r>
+        <w:rPr>
+          <w:rFonts w:ascii="Arial" w:hAnsi="Arial" w:cs="Arial"/>
+          <w:color w:val="333333"/>
+          <w:sz w:val="26"/>
+          <w:szCs w:val="26"/>
+          <w:shd w:val="clear" w:color="auto" w:fill="FFFFFF"/>
+          <w:lang w:val="en-US"/>
+        </w:rPr>
+        <w:t>…</w:t>
+      </w:r>
+      <w:r>
+        <w:rPr>
+          <w:rFonts w:ascii="Arial" w:hAnsi="Arial" w:cs="Arial"/>
+          <w:color w:val="333333"/>
+          <w:sz w:val="26"/>
+          <w:szCs w:val="26"/>
+          <w:shd w:val="clear" w:color="auto" w:fill="FFFFFF"/>
+          <w:lang w:val="en-US"/>
+        </w:rPr>
         <w:t>intricate</w:t>
       </w:r>
-      <w:r>
-        <w:rPr>
-          <w:rFonts w:ascii="Arial" w:hAnsi="Arial" w:cs="Arial"/>
-          <w:color w:val="333333"/>
-          <w:sz w:val="26"/>
-          <w:szCs w:val="26"/>
-          <w:shd w:val="clear" w:color="auto" w:fill="FFFFFF"/>
-          <w:lang w:val="en-US"/>
-        </w:rPr>
-        <w:t>……………</w:t>
-      </w:r>
-      <w:r>
-        <w:rPr>
-          <w:rFonts w:ascii="Arial" w:hAnsi="Arial" w:cs="Arial"/>
-          <w:color w:val="333333"/>
-          <w:sz w:val="26"/>
-          <w:szCs w:val="26"/>
-          <w:shd w:val="clear" w:color="auto" w:fill="FFFFFF"/>
-          <w:lang w:val="en-US"/>
-        </w:rPr>
-        <w:t xml:space="preserve">in the Krämare Chapel were restored, providing a </w:t>
-      </w:r>
-      <w:r>
-        <w:rPr>
-          <w:rFonts w:ascii="Arial" w:hAnsi="Arial" w:cs="Arial"/>
-          <w:color w:val="333333"/>
-          <w:sz w:val="26"/>
-          <w:szCs w:val="26"/>
-          <w:shd w:val="clear" w:color="auto" w:fill="FFFFFF"/>
-          <w:lang w:val="en-US"/>
-        </w:rPr>
-        <w:t>…</w:t>
-      </w:r>
-      <w:r>
-        <w:rPr>
-          <w:rFonts w:ascii="Arial" w:hAnsi="Arial" w:cs="Arial"/>
-          <w:color w:val="333333"/>
-          <w:sz w:val="26"/>
-          <w:szCs w:val="26"/>
-          <w:shd w:val="clear" w:color="auto" w:fill="FFFFFF"/>
-          <w:lang w:val="en-US"/>
-        </w:rPr>
-        <w:t>glimpse</w:t>
-      </w:r>
-      <w:r>
-        <w:rPr>
-          <w:rFonts w:ascii="Arial" w:hAnsi="Arial" w:cs="Arial"/>
-          <w:color w:val="333333"/>
-          <w:sz w:val="26"/>
-          <w:szCs w:val="26"/>
-          <w:shd w:val="clear" w:color="auto" w:fill="FFFFFF"/>
-          <w:lang w:val="en-US"/>
-        </w:rPr>
-        <w:t>…………………….</w:t>
-      </w:r>
-      <w:r>
-        <w:rPr>
-          <w:rFonts w:ascii="Arial" w:hAnsi="Arial" w:cs="Arial"/>
-          <w:color w:val="333333"/>
-          <w:sz w:val="26"/>
-          <w:szCs w:val="26"/>
-          <w:shd w:val="clear" w:color="auto" w:fill="FFFFFF"/>
-          <w:lang w:val="en-US"/>
-        </w:rPr>
-        <w:t>of the</w:t>
-      </w:r>
-      <w:r>
-        <w:rPr>
-          <w:rFonts w:ascii="Arial" w:hAnsi="Arial" w:cs="Arial"/>
-          <w:color w:val="333333"/>
-          <w:sz w:val="26"/>
-          <w:szCs w:val="26"/>
-          <w:shd w:val="clear" w:color="auto" w:fill="FFFFFF"/>
-          <w:lang w:val="en-US"/>
-        </w:rPr>
-        <w:t>…</w:t>
-      </w:r>
-      <w:r>
-        <w:rPr>
-          <w:rFonts w:ascii="Arial" w:hAnsi="Arial" w:cs="Arial"/>
-          <w:color w:val="333333"/>
-          <w:sz w:val="26"/>
-          <w:szCs w:val="26"/>
-          <w:shd w:val="clear" w:color="auto" w:fill="FFFFFF"/>
-          <w:lang w:val="en-US"/>
-        </w:rPr>
-        <w:t>murals</w:t>
-      </w:r>
+      <w:bookmarkStart w:id="0" w:name="_GoBack"/>
+      <w:bookmarkEnd w:id="0"/>
       <w:r>
         <w:rPr>
           <w:rFonts w:ascii="Arial" w:hAnsi="Arial" w:cs="Arial"/>

</xml_diff>